<commit_message>
changing runs to text
</commit_message>
<xml_diff>
--- a/output/470/processed_Organisational Behaviour.docx
+++ b/output/470/processed_Organisational Behaviour.docx
@@ -22,59 +22,49 @@
           <w:bCs/>
         </w:rPr>
       </w:pPr>
-      <w:r>
-        <w:t>Organisational Behaviour: Understanding Human Dynamics in the Workplace</w:t>
-      </w:r>
-    </w:p>
-    <w:p>
-      <w:pPr>
-        <w:rPr>
-          <w:rFonts w:asciiTheme="majorBidi" w:hAnsiTheme="majorBidi" w:cstheme="majorBidi"/>
-        </w:rPr>
-      </w:pPr>
-      <w:r>
-        <w:t>Organisational behaviour (OB) is the study of how people interact within groups in a profesional setting. Its principles are primarily applied to improve workplace efficiency, employee satisfaction, and overall organisational effectiveness. Drawing insightscenterfrom fields like psychology, sociology, and anthropology, organizational behavior explores the noances of human behaviour in organisational contexts. This article delves into the key aspects of organisational behaviour, its significance, and its practical applications in modern organisations.</w:t>
-      </w:r>
-    </w:p>
-    <w:p>
-      <w:pPr>
-        <w:rPr>
-          <w:rFonts w:asciiTheme="majorBidi" w:hAnsiTheme="majorBidi" w:cstheme="majorBidi"/>
-        </w:rPr>
-      </w:pPr>
-      <w:r/>
-    </w:p>
-    <w:p>
-      <w:pPr>
-        <w:rPr>
-          <w:rFonts w:asciiTheme="majorBidi" w:hAnsiTheme="majorBidi" w:cstheme="majorBidi"/>
-          <w:b/>
-          <w:bCs/>
-        </w:rPr>
-      </w:pPr>
-      <w:r>
-        <w:t>CatalogofOrganisational Behaviour</w:t>
-      </w:r>
-    </w:p>
-    <w:p>
-      <w:pPr>
-        <w:rPr>
-          <w:rFonts w:asciiTheme="majorBidi" w:hAnsiTheme="majorBidi" w:cstheme="majorBidi"/>
-        </w:rPr>
-      </w:pPr>
-      <w:r>
-        <w:t>Organisational behaviourof coloris a multidisciplinary field that examines individual, group, and organisational dynamics. It emerged as a distinct area of study in the early the twentieth century century, evolving from scientific management, and human relations movements. Today, OB is a vital component of organisational studies, shaping the way leaders manage teams, and achieve goals.</w:t>
-      </w:r>
-    </w:p>
-    <w:p>
-      <w:pPr>
-        <w:rPr>
-          <w:rFonts w:asciiTheme="majorBidi" w:hAnsiTheme="majorBidi" w:cstheme="majorBidi"/>
-        </w:rPr>
-      </w:pPr>
-      <w:r>
-        <w:t>Key questions addressed by organisational behaviour include:</w:t>
-      </w:r>
+      <w:r/>
+    </w:p>
+    <w:p>
+      <w:pPr>
+        <w:rPr>
+          <w:rFonts w:asciiTheme="majorBidi" w:hAnsiTheme="majorBidi" w:cstheme="majorBidi"/>
+        </w:rPr>
+      </w:pPr>
+      <w:r/>
+    </w:p>
+    <w:p>
+      <w:pPr>
+        <w:rPr>
+          <w:rFonts w:asciiTheme="majorBidi" w:hAnsiTheme="majorBidi" w:cstheme="majorBidi"/>
+        </w:rPr>
+      </w:pPr>
+      <w:r/>
+    </w:p>
+    <w:p>
+      <w:pPr>
+        <w:rPr>
+          <w:rFonts w:asciiTheme="majorBidi" w:hAnsiTheme="majorBidi" w:cstheme="majorBidi"/>
+          <w:b/>
+          <w:bCs/>
+        </w:rPr>
+      </w:pPr>
+      <w:r/>
+    </w:p>
+    <w:p>
+      <w:pPr>
+        <w:rPr>
+          <w:rFonts w:asciiTheme="majorBidi" w:hAnsiTheme="majorBidi" w:cstheme="majorBidi"/>
+        </w:rPr>
+      </w:pPr>
+      <w:r/>
+    </w:p>
+    <w:p>
+      <w:pPr>
+        <w:rPr>
+          <w:rFonts w:asciiTheme="majorBidi" w:hAnsiTheme="majorBidi" w:cstheme="majorBidi"/>
+        </w:rPr>
+      </w:pPr>
+      <w:r/>
     </w:p>
     <w:p>
       <w:pPr>
@@ -86,9 +76,7 @@
           <w:rFonts w:asciiTheme="majorBidi" w:hAnsiTheme="majorBidi" w:cstheme="majorBidi"/>
         </w:rPr>
       </w:pPr>
-      <w:r>
-        <w:t>How doskillfulindividual personalities and attitudes affect workplace productivity?</w:t>
-      </w:r>
+      <w:r/>
     </w:p>
     <w:p>
       <w:pPr>
@@ -100,9 +88,7 @@
           <w:rFonts w:asciiTheme="majorBidi" w:hAnsiTheme="majorBidi" w:cstheme="majorBidi"/>
         </w:rPr>
       </w:pPr>
-      <w:r>
-        <w:t>What motivates employees to perform at their best?</w:t>
-      </w:r>
+      <w:r/>
     </w:p>
     <w:p>
       <w:pPr>
@@ -114,9 +100,7 @@
           <w:rFonts w:asciiTheme="majorBidi" w:hAnsiTheme="majorBidi" w:cstheme="majorBidi"/>
         </w:rPr>
       </w:pPr>
-      <w:r>
-        <w:t>How can organisations build effective teams?</w:t>
-      </w:r>
+      <w:r/>
     </w:p>
     <w:p>
       <w:pPr>
@@ -128,51 +112,43 @@
           <w:rFonts w:asciiTheme="majorBidi" w:hAnsiTheme="majorBidi" w:cstheme="majorBidi"/>
         </w:rPr>
       </w:pPr>
-      <w:r>
-        <w:t>What role does leadership play in shaping organisational culture?</w:t>
-      </w:r>
-    </w:p>
-    <w:p>
-      <w:pPr>
-        <w:rPr>
-          <w:rFonts w:asciiTheme="majorBidi" w:hAnsiTheme="majorBidi" w:cstheme="majorBidi"/>
-        </w:rPr>
-      </w:pPr>
-      <w:r/>
-    </w:p>
-    <w:p>
-      <w:pPr>
-        <w:rPr>
-          <w:rFonts w:asciiTheme="majorBidi" w:hAnsiTheme="majorBidi" w:cstheme="majorBidi"/>
-          <w:b/>
-          <w:bCs/>
-        </w:rPr>
-      </w:pPr>
-      <w:r>
-        <w:t>The Foundations of Organizational Behavior</w:t>
-      </w:r>
-    </w:p>
-    <w:p>
-      <w:pPr>
-        <w:rPr>
-          <w:rFonts w:asciiTheme="majorBidi" w:hAnsiTheme="majorBidi" w:cstheme="majorBidi"/>
-          <w:b/>
-          <w:bCs/>
-        </w:rPr>
-      </w:pPr>
-      <w:r>
-        <w:t>1. Individual Behaviour</w:t>
-      </w:r>
-    </w:p>
-    <w:p>
-      <w:pPr>
-        <w:rPr>
-          <w:rFonts w:asciiTheme="majorBidi" w:hAnsiTheme="majorBidi" w:cstheme="majorBidi"/>
-        </w:rPr>
-      </w:pPr>
-      <w:r>
-        <w:t>The study of individual behaviour focuses on understanding how personal characteristics such as attitudes, values, and perception influence work performance.</w:t>
-      </w:r>
+      <w:r/>
+    </w:p>
+    <w:p>
+      <w:pPr>
+        <w:rPr>
+          <w:rFonts w:asciiTheme="majorBidi" w:hAnsiTheme="majorBidi" w:cstheme="majorBidi"/>
+        </w:rPr>
+      </w:pPr>
+      <w:r/>
+    </w:p>
+    <w:p>
+      <w:pPr>
+        <w:rPr>
+          <w:rFonts w:asciiTheme="majorBidi" w:hAnsiTheme="majorBidi" w:cstheme="majorBidi"/>
+          <w:b/>
+          <w:bCs/>
+        </w:rPr>
+      </w:pPr>
+      <w:r/>
+    </w:p>
+    <w:p>
+      <w:pPr>
+        <w:rPr>
+          <w:rFonts w:asciiTheme="majorBidi" w:hAnsiTheme="majorBidi" w:cstheme="majorBidi"/>
+          <w:b/>
+          <w:bCs/>
+        </w:rPr>
+      </w:pPr>
+      <w:r/>
+    </w:p>
+    <w:p>
+      <w:pPr>
+        <w:rPr>
+          <w:rFonts w:asciiTheme="majorBidi" w:hAnsiTheme="majorBidi" w:cstheme="majorBidi"/>
+        </w:rPr>
+      </w:pPr>
+      <w:r/>
     </w:p>
     <w:p>
       <w:pPr>
@@ -184,9 +160,7 @@
           <w:rFonts w:asciiTheme="majorBidi" w:hAnsiTheme="majorBidi" w:cstheme="majorBidi"/>
         </w:rPr>
       </w:pPr>
-      <w:r>
-        <w:t>Personality &amp; Work Behavior: Personality traits, such as consientiousness, and openess to experience, play a significant role in determining job suitability and performance.</w:t>
-      </w:r>
+      <w:r/>
     </w:p>
     <w:p>
       <w:pPr>
@@ -198,9 +172,7 @@
           <w:rFonts w:asciiTheme="majorBidi" w:hAnsiTheme="majorBidi" w:cstheme="majorBidi"/>
         </w:rPr>
       </w:pPr>
-      <w:r>
-        <w:t>Attitudes &amp; Job Satisfaction: Employees’ attitudes towards their job, colleagues, and management can profoundly impact organisational productivity, and morale.</w:t>
-      </w:r>
+      <w:r/>
     </w:p>
     <w:p>
       <w:pPr>
@@ -212,31 +184,25 @@
           <w:rFonts w:asciiTheme="majorBidi" w:hAnsiTheme="majorBidi" w:cstheme="majorBidi"/>
         </w:rPr>
       </w:pPr>
-      <w:r>
-        <w:t>Perception in the Workplace: The way individuals interpret situations and other's actions can influence decision-making and interpersonal relationships.</w:t>
-      </w:r>
-    </w:p>
-    <w:p>
-      <w:pPr>
-        <w:rPr>
-          <w:rFonts w:asciiTheme="majorBidi" w:hAnsiTheme="majorBidi" w:cstheme="majorBidi"/>
-          <w:b/>
-          <w:bCs/>
-        </w:rPr>
-      </w:pPr>
-      <w:r>
-        <w:t>2. Group Dynamics</w:t>
-      </w:r>
-    </w:p>
-    <w:p>
-      <w:pPr>
-        <w:rPr>
-          <w:rFonts w:asciiTheme="majorBidi" w:hAnsiTheme="majorBidi" w:cstheme="majorBidi"/>
-        </w:rPr>
-      </w:pPr>
-      <w:r>
-        <w:t>Groups are central to most organisational activities. Understanding group behaviour involves examining how individuals intract and collaborate within teams.</w:t>
-      </w:r>
+      <w:r/>
+    </w:p>
+    <w:p>
+      <w:pPr>
+        <w:rPr>
+          <w:rFonts w:asciiTheme="majorBidi" w:hAnsiTheme="majorBidi" w:cstheme="majorBidi"/>
+          <w:b/>
+          <w:bCs/>
+        </w:rPr>
+      </w:pPr>
+      <w:r/>
+    </w:p>
+    <w:p>
+      <w:pPr>
+        <w:rPr>
+          <w:rFonts w:asciiTheme="majorBidi" w:hAnsiTheme="majorBidi" w:cstheme="majorBidi"/>
+        </w:rPr>
+      </w:pPr>
+      <w:r/>
     </w:p>
     <w:p>
       <w:pPr>
@@ -248,9 +214,7 @@
           <w:rFonts w:asciiTheme="majorBidi" w:hAnsiTheme="majorBidi" w:cstheme="majorBidi"/>
         </w:rPr>
       </w:pPr>
-      <w:r>
-        <w:t>Group Formation: Groups often form based on shared goals or interests. Tuckman’s stages of group development—forming, storming, norming, performing, and adjourning—are widely recognised in OB studies.</w:t>
-      </w:r>
+      <w:r/>
     </w:p>
     <w:p>
       <w:pPr>
@@ -262,9 +226,7 @@
           <w:rFonts w:asciiTheme="majorBidi" w:hAnsiTheme="majorBidi" w:cstheme="majorBidi"/>
         </w:rPr>
       </w:pPr>
-      <w:r>
-        <w:t>Team Roles &amp; Cohesion: Belbin’s team role theory highlights how diverse roles contribute to team success. Cohesive teams tend to be more effective, as members share trust, and commitment.</w:t>
-      </w:r>
+      <w:r/>
     </w:p>
     <w:p>
       <w:pPr>
@@ -276,31 +238,25 @@
           <w:rFonts w:asciiTheme="majorBidi" w:hAnsiTheme="majorBidi" w:cstheme="majorBidi"/>
         </w:rPr>
       </w:pPr>
-      <w:r>
-        <w:t>Conflict &amp; Negotiation: Conflict is inevitable in group settings. Effective negotiation and conflict resolution strategies can enhance team performance.</w:t>
-      </w:r>
-    </w:p>
-    <w:p>
-      <w:pPr>
-        <w:rPr>
-          <w:rFonts w:asciiTheme="majorBidi" w:hAnsiTheme="majorBidi" w:cstheme="majorBidi"/>
-          <w:b/>
-          <w:bCs/>
-        </w:rPr>
-      </w:pPr>
-      <w:r>
-        <w:t>3. Organisational Structure &amp; Culture</w:t>
-      </w:r>
-    </w:p>
-    <w:p>
-      <w:pPr>
-        <w:rPr>
-          <w:rFonts w:asciiTheme="majorBidi" w:hAnsiTheme="majorBidi" w:cstheme="majorBidi"/>
-        </w:rPr>
-      </w:pPr>
-      <w:r>
-        <w:t>The broader organisational framework significantly influences employee behaviour.</w:t>
-      </w:r>
+      <w:r/>
+    </w:p>
+    <w:p>
+      <w:pPr>
+        <w:rPr>
+          <w:rFonts w:asciiTheme="majorBidi" w:hAnsiTheme="majorBidi" w:cstheme="majorBidi"/>
+          <w:b/>
+          <w:bCs/>
+        </w:rPr>
+      </w:pPr>
+      <w:r/>
+    </w:p>
+    <w:p>
+      <w:pPr>
+        <w:rPr>
+          <w:rFonts w:asciiTheme="majorBidi" w:hAnsiTheme="majorBidi" w:cstheme="majorBidi"/>
+        </w:rPr>
+      </w:pPr>
+      <w:r/>
     </w:p>
     <w:p>
       <w:pPr>
@@ -312,9 +268,7 @@
           <w:rFonts w:asciiTheme="majorBidi" w:hAnsiTheme="majorBidi" w:cstheme="majorBidi"/>
         </w:rPr>
       </w:pPr>
-      <w:r>
-        <w:t>Organisational Structure: Hierarchical, flat, or matrix structures determine the flow of information, and decision-making.</w:t>
-      </w:r>
+      <w:r/>
     </w:p>
     <w:p>
       <w:pPr>
@@ -326,9 +280,7 @@
           <w:rFonts w:asciiTheme="majorBidi" w:hAnsiTheme="majorBidi" w:cstheme="majorBidi"/>
         </w:rPr>
       </w:pPr>
-      <w:r>
-        <w:t>Organisational Culture: Culture shapes values, norms, and behaviours within an organisation. Edgar Schein’s model outlines three levels of organisational culture: artifacts, values, and underlying assumptions.</w:t>
-      </w:r>
+      <w:r/>
     </w:p>
     <w:p>
       <w:pPr>
@@ -340,51 +292,43 @@
           <w:rFonts w:asciiTheme="majorBidi" w:hAnsiTheme="majorBidi" w:cstheme="majorBidi"/>
         </w:rPr>
       </w:pPr>
-      <w:r>
-        <w:t>Power &amp; Politics: The distribution of power and internal politics can either facilitate or hinder organisational goals.</w:t>
-      </w:r>
-    </w:p>
-    <w:p>
-      <w:pPr>
-        <w:rPr>
-          <w:rFonts w:asciiTheme="majorBidi" w:hAnsiTheme="majorBidi" w:cstheme="majorBidi"/>
-        </w:rPr>
-      </w:pPr>
-      <w:r/>
-    </w:p>
-    <w:p>
-      <w:pPr>
-        <w:rPr>
-          <w:rFonts w:asciiTheme="majorBidi" w:hAnsiTheme="majorBidi" w:cstheme="majorBidi"/>
-          <w:b/>
-          <w:bCs/>
-        </w:rPr>
-      </w:pPr>
-      <w:r>
-        <w:t>Key Theories in Organisational Behaviour</w:t>
-      </w:r>
-    </w:p>
-    <w:p>
-      <w:pPr>
-        <w:rPr>
-          <w:rFonts w:asciiTheme="majorBidi" w:hAnsiTheme="majorBidi" w:cstheme="majorBidi"/>
-          <w:b/>
-          <w:bCs/>
-        </w:rPr>
-      </w:pPr>
-      <w:r>
-        <w:t>1. Motivation Theories</w:t>
-      </w:r>
-    </w:p>
-    <w:p>
-      <w:pPr>
-        <w:rPr>
-          <w:rFonts w:asciiTheme="majorBidi" w:hAnsiTheme="majorBidi" w:cstheme="majorBidi"/>
-        </w:rPr>
-      </w:pPr>
-      <w:r>
-        <w:t>Motivation is a critical driver of employee performance. Several theories offer insights into what inspires individuals to perform at their best.</w:t>
-      </w:r>
+      <w:r/>
+    </w:p>
+    <w:p>
+      <w:pPr>
+        <w:rPr>
+          <w:rFonts w:asciiTheme="majorBidi" w:hAnsiTheme="majorBidi" w:cstheme="majorBidi"/>
+        </w:rPr>
+      </w:pPr>
+      <w:r/>
+    </w:p>
+    <w:p>
+      <w:pPr>
+        <w:rPr>
+          <w:rFonts w:asciiTheme="majorBidi" w:hAnsiTheme="majorBidi" w:cstheme="majorBidi"/>
+          <w:b/>
+          <w:bCs/>
+        </w:rPr>
+      </w:pPr>
+      <w:r/>
+    </w:p>
+    <w:p>
+      <w:pPr>
+        <w:rPr>
+          <w:rFonts w:asciiTheme="majorBidi" w:hAnsiTheme="majorBidi" w:cstheme="majorBidi"/>
+          <w:b/>
+          <w:bCs/>
+        </w:rPr>
+      </w:pPr>
+      <w:r/>
+    </w:p>
+    <w:p>
+      <w:pPr>
+        <w:rPr>
+          <w:rFonts w:asciiTheme="majorBidi" w:hAnsiTheme="majorBidi" w:cstheme="majorBidi"/>
+        </w:rPr>
+      </w:pPr>
+      <w:r/>
     </w:p>
     <w:p>
       <w:pPr>
@@ -396,9 +340,7 @@
           <w:rFonts w:asciiTheme="majorBidi" w:hAnsiTheme="majorBidi" w:cstheme="majorBidi"/>
         </w:rPr>
       </w:pPr>
-      <w:r>
-        <w:t>Maslow’s Hierarchy of Needs: This theory posits that individuals are motivated by a hierarchy of needs, from basic physiological requirements to self-actualisation.</w:t>
-      </w:r>
+      <w:r/>
     </w:p>
     <w:p>
       <w:pPr>
@@ -410,9 +352,7 @@
           <w:rFonts w:asciiTheme="majorBidi" w:hAnsiTheme="majorBidi" w:cstheme="majorBidi"/>
         </w:rPr>
       </w:pPr>
-      <w:r>
-        <w:t>Herzberg’s Two-Factor Theory: Herzberg distinguishes between hygiene factors (e.g. salary, working conditions), and motivators (e.g. recognition, responsibility).</w:t>
-      </w:r>
+      <w:r/>
     </w:p>
     <w:p>
       <w:pPr>
@@ -424,31 +364,25 @@
           <w:rFonts w:asciiTheme="majorBidi" w:hAnsiTheme="majorBidi" w:cstheme="majorBidi"/>
         </w:rPr>
       </w:pPr>
-      <w:r>
-        <w:t>Self-Determination Theory: This modern theory emphasises intrinsic motivation, focusing on autonomy, competence, and relatedness.</w:t>
-      </w:r>
-    </w:p>
-    <w:p>
-      <w:pPr>
-        <w:rPr>
-          <w:rFonts w:asciiTheme="majorBidi" w:hAnsiTheme="majorBidi" w:cstheme="majorBidi"/>
-          <w:b/>
-          <w:bCs/>
-        </w:rPr>
-      </w:pPr>
-      <w:r>
-        <w:t>2. Leadership Theories</w:t>
-      </w:r>
-    </w:p>
-    <w:p>
-      <w:pPr>
-        <w:rPr>
-          <w:rFonts w:asciiTheme="majorBidi" w:hAnsiTheme="majorBidi" w:cstheme="majorBidi"/>
-        </w:rPr>
-      </w:pPr>
-      <w:r>
-        <w:t>Leadership is crucial for directing organisational behaviour towards desired outcomes.</w:t>
-      </w:r>
+      <w:r/>
+    </w:p>
+    <w:p>
+      <w:pPr>
+        <w:rPr>
+          <w:rFonts w:asciiTheme="majorBidi" w:hAnsiTheme="majorBidi" w:cstheme="majorBidi"/>
+          <w:b/>
+          <w:bCs/>
+        </w:rPr>
+      </w:pPr>
+      <w:r/>
+    </w:p>
+    <w:p>
+      <w:pPr>
+        <w:rPr>
+          <w:rFonts w:asciiTheme="majorBidi" w:hAnsiTheme="majorBidi" w:cstheme="majorBidi"/>
+        </w:rPr>
+      </w:pPr>
+      <w:r/>
     </w:p>
     <w:p>
       <w:pPr>
@@ -460,9 +394,7 @@
           <w:rFonts w:asciiTheme="majorBidi" w:hAnsiTheme="majorBidi" w:cstheme="majorBidi"/>
         </w:rPr>
       </w:pPr>
-      <w:r>
-        <w:t>Trait Theory: Effective leaders often possess inherent traits such as charisma, intelligence, and decisiveness.</w:t>
-      </w:r>
+      <w:r/>
     </w:p>
     <w:p>
       <w:pPr>
@@ -474,9 +406,7 @@
           <w:rFonts w:asciiTheme="majorBidi" w:hAnsiTheme="majorBidi" w:cstheme="majorBidi"/>
         </w:rPr>
       </w:pPr>
-      <w:r>
-        <w:t>Transformational Leadership: Transformational leaders inspire employees by aligning their personal goals with organisational objectives.</w:t>
-      </w:r>
+      <w:r/>
     </w:p>
     <w:p>
       <w:pPr>
@@ -488,31 +418,25 @@
           <w:rFonts w:asciiTheme="majorBidi" w:hAnsiTheme="majorBidi" w:cstheme="majorBidi"/>
         </w:rPr>
       </w:pPr>
-      <w:r>
-        <w:t>Situational Leadership: According to Hersey &amp; Blanchard, effective leadership adapts to the maturity, and competence of team members.</w:t>
-      </w:r>
-    </w:p>
-    <w:p>
-      <w:pPr>
-        <w:rPr>
-          <w:rFonts w:asciiTheme="majorBidi" w:hAnsiTheme="majorBidi" w:cstheme="majorBidi"/>
-          <w:b/>
-          <w:bCs/>
-        </w:rPr>
-      </w:pPr>
-      <w:r>
-        <w:t>3. Organisational Change Theories</w:t>
-      </w:r>
-    </w:p>
-    <w:p>
-      <w:pPr>
-        <w:rPr>
-          <w:rFonts w:asciiTheme="majorBidi" w:hAnsiTheme="majorBidi" w:cstheme="majorBidi"/>
-        </w:rPr>
-      </w:pPr>
-      <w:r>
-        <w:t>Organisations must adapt to survive in a dynamic environment.</w:t>
-      </w:r>
+      <w:r/>
+    </w:p>
+    <w:p>
+      <w:pPr>
+        <w:rPr>
+          <w:rFonts w:asciiTheme="majorBidi" w:hAnsiTheme="majorBidi" w:cstheme="majorBidi"/>
+          <w:b/>
+          <w:bCs/>
+        </w:rPr>
+      </w:pPr>
+      <w:r/>
+    </w:p>
+    <w:p>
+      <w:pPr>
+        <w:rPr>
+          <w:rFonts w:asciiTheme="majorBidi" w:hAnsiTheme="majorBidi" w:cstheme="majorBidi"/>
+        </w:rPr>
+      </w:pPr>
+      <w:r/>
     </w:p>
     <w:p>
       <w:pPr>
@@ -524,9 +448,7 @@
           <w:rFonts w:asciiTheme="majorBidi" w:hAnsiTheme="majorBidi" w:cstheme="majorBidi"/>
         </w:rPr>
       </w:pPr>
-      <w:r>
-        <w:t>Lewin’s Change Model: This model involves three stages: unfreezing (preparing for change), changing (implementing the change), and refreezing (solidifying the new practices).</w:t>
-      </w:r>
+      <w:r/>
     </w:p>
     <w:p>
       <w:pPr>
@@ -538,395 +460,329 @@
           <w:rFonts w:asciiTheme="majorBidi" w:hAnsiTheme="majorBidi" w:cstheme="majorBidi"/>
         </w:rPr>
       </w:pPr>
-      <w:r>
-        <w:t>Kotter’s 8-Step Change Model: Kotter outlines a detailed approach for managing change, emphasising the importance of vision, communication, and stakeholder engagement.</w:t>
-      </w:r>
-    </w:p>
-    <w:p>
-      <w:pPr>
-        <w:rPr>
-          <w:rFonts w:asciiTheme="majorBidi" w:hAnsiTheme="majorBidi" w:cstheme="majorBidi"/>
-        </w:rPr>
-      </w:pPr>
-      <w:r/>
-    </w:p>
-    <w:p>
-      <w:pPr>
-        <w:rPr>
-          <w:rFonts w:asciiTheme="majorBidi" w:hAnsiTheme="majorBidi" w:cstheme="majorBidi"/>
-          <w:b/>
-          <w:bCs/>
-        </w:rPr>
-      </w:pPr>
-      <w:r>
-        <w:t>Applications of Organisational Behaviour</w:t>
-      </w:r>
-    </w:p>
-    <w:p>
-      <w:pPr>
-        <w:rPr>
-          <w:rFonts w:asciiTheme="majorBidi" w:hAnsiTheme="majorBidi" w:cstheme="majorBidi"/>
-          <w:b/>
-          <w:bCs/>
-        </w:rPr>
-      </w:pPr>
-      <w:r>
-        <w:t>1. Enhancing Employee Engagement</w:t>
-      </w:r>
-    </w:p>
-    <w:p>
-      <w:pPr>
-        <w:rPr>
-          <w:rFonts w:asciiTheme="majorBidi" w:hAnsiTheme="majorBidi" w:cstheme="majorBidi"/>
-        </w:rPr>
-      </w:pPr>
-      <w:r>
-        <w:t>Employee engagement is a key indicator of organisational health. Strategies to improve engagement include recognizing achivements, providing growth opportuneties, and fostering a supportive culture.</w:t>
-      </w:r>
-    </w:p>
-    <w:p>
-      <w:pPr>
-        <w:rPr>
-          <w:rFonts w:asciiTheme="majorBidi" w:hAnsiTheme="majorBidi" w:cstheme="majorBidi"/>
-          <w:b/>
-          <w:bCs/>
-        </w:rPr>
-      </w:pPr>
-      <w:r>
-        <w:t>2. Improving Team Performance</w:t>
-      </w:r>
-    </w:p>
-    <w:p>
-      <w:pPr>
-        <w:rPr>
-          <w:rFonts w:asciiTheme="majorBidi" w:hAnsiTheme="majorBidi" w:cstheme="majorBidi"/>
-        </w:rPr>
-      </w:pPr>
-      <w:r>
-        <w:t>OB principles help managers build high-performing teams by balancing diverse skills, promoting collaboration, and resolving conflicts effectively.</w:t>
-      </w:r>
-    </w:p>
-    <w:p>
-      <w:pPr>
-        <w:rPr>
-          <w:rFonts w:asciiTheme="majorBidi" w:hAnsiTheme="majorBidi" w:cstheme="majorBidi"/>
-          <w:b/>
-          <w:bCs/>
-        </w:rPr>
-      </w:pPr>
-      <w:r>
-        <w:t>3. Leadership Development</w:t>
-      </w:r>
-    </w:p>
-    <w:p>
-      <w:pPr>
-        <w:rPr>
-          <w:rFonts w:asciiTheme="majorBidi" w:hAnsiTheme="majorBidi" w:cstheme="majorBidi"/>
-        </w:rPr>
-      </w:pPr>
-      <w:r>
-        <w:t>Organisational behaviour informs leadership training programmes, equipping leaders with the skills to motivate teams, drive innovation, and navigate challenges.</w:t>
-      </w:r>
-    </w:p>
-    <w:p>
-      <w:pPr>
-        <w:rPr>
-          <w:rFonts w:asciiTheme="majorBidi" w:hAnsiTheme="majorBidi" w:cstheme="majorBidi"/>
-          <w:b/>
-          <w:bCs/>
-        </w:rPr>
-      </w:pPr>
-      <w:r>
-        <w:t>4. Managing Diversity &amp; Inclusion</w:t>
-      </w:r>
-    </w:p>
-    <w:p>
-      <w:pPr>
-        <w:rPr>
-          <w:rFonts w:asciiTheme="majorBidi" w:hAnsiTheme="majorBidi" w:cstheme="majorBidi"/>
-        </w:rPr>
-      </w:pPr>
-      <w:r>
-        <w:t>A diverse workforce brings unique perspectives, driving creativity, and innovation. OB helps organisations create inclusive environments where all employees feel valued.</w:t>
-      </w:r>
-    </w:p>
-    <w:p>
-      <w:pPr>
-        <w:rPr>
-          <w:rFonts w:asciiTheme="majorBidi" w:hAnsiTheme="majorBidi" w:cstheme="majorBidi"/>
-          <w:b/>
-          <w:bCs/>
-        </w:rPr>
-      </w:pPr>
-      <w:r>
-        <w:t>5. Navigating Organisational Change</w:t>
-      </w:r>
-    </w:p>
-    <w:p>
-      <w:pPr>
-        <w:rPr>
-          <w:rFonts w:asciiTheme="majorBidi" w:hAnsiTheme="majorBidi" w:cstheme="majorBidi"/>
-        </w:rPr>
-      </w:pPr>
-      <w:r>
-        <w:t>Change management is critical in today’s fast-paced world. OB provides tools and frameworks to help organisations adapt smoothly to technological advancements, market shifts, and globalisation.</w:t>
-      </w:r>
-    </w:p>
-    <w:p>
-      <w:pPr>
-        <w:rPr>
-          <w:rFonts w:asciiTheme="majorBidi" w:hAnsiTheme="majorBidi" w:cstheme="majorBidi"/>
-        </w:rPr>
-      </w:pPr>
-      <w:r/>
-    </w:p>
-    <w:p>
-      <w:pPr>
-        <w:rPr>
-          <w:rFonts w:asciiTheme="majorBidi" w:hAnsiTheme="majorBidi" w:cstheme="majorBidi"/>
-          <w:b/>
-          <w:bCs/>
-        </w:rPr>
-      </w:pPr>
-      <w:r>
-        <w:t>Challenges in Organisational Behaviour</w:t>
-      </w:r>
-    </w:p>
-    <w:p>
-      <w:pPr>
-        <w:rPr>
-          <w:rFonts w:asciiTheme="majorBidi" w:hAnsiTheme="majorBidi" w:cstheme="majorBidi"/>
-          <w:b/>
-          <w:bCs/>
-        </w:rPr>
-      </w:pPr>
-      <w:r>
-        <w:t>1. Technological Disruptions</w:t>
-      </w:r>
-    </w:p>
-    <w:p>
-      <w:pPr>
-        <w:rPr>
-          <w:rFonts w:asciiTheme="majorBidi" w:hAnsiTheme="majorBidi" w:cstheme="majorBidi"/>
-        </w:rPr>
-      </w:pPr>
-      <w:r>
-        <w:t>Automation and artificial intelligence are reshaping traditional work roles. Employees may resist these changes, requiring effective change management strategies.</w:t>
-      </w:r>
-    </w:p>
-    <w:p>
-      <w:pPr>
-        <w:rPr>
-          <w:rFonts w:asciiTheme="majorBidi" w:hAnsiTheme="majorBidi" w:cstheme="majorBidi"/>
-          <w:b/>
-          <w:bCs/>
-        </w:rPr>
-      </w:pPr>
-      <w:r>
-        <w:t>2. Remote Work Dynamics</w:t>
-      </w:r>
-    </w:p>
-    <w:p>
-      <w:pPr>
-        <w:rPr>
-          <w:rFonts w:asciiTheme="majorBidi" w:hAnsiTheme="majorBidi" w:cstheme="majorBidi"/>
-        </w:rPr>
-      </w:pPr>
-      <w:r>
-        <w:t>The rise of remote work poses challenges for maintaining team cohesion, communication, and employee engagement.</w:t>
-      </w:r>
-    </w:p>
-    <w:p>
-      <w:pPr>
-        <w:rPr>
-          <w:rFonts w:asciiTheme="majorBidi" w:hAnsiTheme="majorBidi" w:cstheme="majorBidi"/>
-          <w:b/>
-          <w:bCs/>
-        </w:rPr>
-      </w:pPr>
-      <w:r>
-        <w:t>3. Ethical Dilemmas</w:t>
-      </w:r>
-    </w:p>
-    <w:p>
-      <w:pPr>
-        <w:rPr>
-          <w:rFonts w:asciiTheme="majorBidi" w:hAnsiTheme="majorBidi" w:cstheme="majorBidi"/>
-        </w:rPr>
-      </w:pPr>
-      <w:r>
-        <w:t>Globalisation and complex supply chains often present ethical challenges. Organisations must balance profitability with corporate social responsibility.</w:t>
-      </w:r>
-    </w:p>
-    <w:p>
-      <w:pPr>
-        <w:rPr>
-          <w:rFonts w:asciiTheme="majorBidi" w:hAnsiTheme="majorBidi" w:cstheme="majorBidi"/>
-          <w:b/>
-          <w:bCs/>
-        </w:rPr>
-      </w:pPr>
-      <w:r>
-        <w:t>4. Cross-Cultural Issues</w:t>
-      </w:r>
-    </w:p>
-    <w:p>
-      <w:pPr>
-        <w:rPr>
-          <w:rFonts w:asciiTheme="majorBidi" w:hAnsiTheme="majorBidi" w:cstheme="majorBidi"/>
-        </w:rPr>
-      </w:pPr>
-      <w:r>
-        <w:t>In multinational organisations, cultural differences can lead to misunderstandings. OB helps managers navigate these complexities to foster collaboration.</w:t>
-      </w:r>
-    </w:p>
-    <w:p>
-      <w:pPr>
-        <w:rPr>
-          <w:rFonts w:asciiTheme="majorBidi" w:hAnsiTheme="majorBidi" w:cstheme="majorBidi"/>
-        </w:rPr>
-      </w:pPr>
-      <w:r/>
-    </w:p>
-    <w:p>
-      <w:pPr>
-        <w:rPr>
-          <w:rFonts w:asciiTheme="majorBidi" w:hAnsiTheme="majorBidi" w:cstheme="majorBidi"/>
-          <w:b/>
-          <w:bCs/>
-        </w:rPr>
-      </w:pPr>
-      <w:r>
-        <w:t>Future Trends in Organisational Behaviour</w:t>
-      </w:r>
-    </w:p>
-    <w:p>
-      <w:pPr>
-        <w:rPr>
-          <w:rFonts w:asciiTheme="majorBidi" w:hAnsiTheme="majorBidi" w:cstheme="majorBidi"/>
-          <w:b/>
-          <w:bCs/>
-        </w:rPr>
-      </w:pPr>
-      <w:r>
-        <w:t>1. The Role of Artificial Intelligence in OB</w:t>
-      </w:r>
-    </w:p>
-    <w:p>
-      <w:pPr>
-        <w:rPr>
-          <w:rFonts w:asciiTheme="majorBidi" w:hAnsiTheme="majorBidi" w:cstheme="majorBidi"/>
-        </w:rPr>
-      </w:pPr>
-      <w:r>
-        <w:t>AI is being increasingly integrated into HR functions such as recruitment, performance analysis, and employee training. However, ethical considerations must be addressed to ensure fairness.</w:t>
-      </w:r>
-    </w:p>
-    <w:p>
-      <w:pPr>
-        <w:rPr>
-          <w:rFonts w:asciiTheme="majorBidi" w:hAnsiTheme="majorBidi" w:cstheme="majorBidi"/>
-          <w:b/>
-          <w:bCs/>
-        </w:rPr>
-      </w:pPr>
-      <w:r>
-        <w:t>2. Focus on Mental Health &amp; Wellbeing</w:t>
-      </w:r>
-    </w:p>
-    <w:p>
-      <w:pPr>
-        <w:rPr>
-          <w:rFonts w:asciiTheme="majorBidi" w:hAnsiTheme="majorBidi" w:cstheme="majorBidi"/>
-        </w:rPr>
-      </w:pPr>
-      <w:r>
-        <w:t>Organisations are prioritising mental health as a key component of employee wellbeing. This includes offering flexible work arrangements, counselling services, and stress management programmes.</w:t>
-      </w:r>
-    </w:p>
-    <w:p>
-      <w:pPr>
-        <w:rPr>
-          <w:rFonts w:asciiTheme="majorBidi" w:hAnsiTheme="majorBidi" w:cstheme="majorBidi"/>
-          <w:b/>
-          <w:bCs/>
-        </w:rPr>
-      </w:pPr>
-      <w:r>
-        <w:t>3. Sustainability &amp; Ethical Leadership</w:t>
-      </w:r>
-    </w:p>
-    <w:p>
-      <w:pPr>
-        <w:rPr>
-          <w:rFonts w:asciiTheme="majorBidi" w:hAnsiTheme="majorBidi" w:cstheme="majorBidi"/>
-        </w:rPr>
-      </w:pPr>
-      <w:r>
-        <w:t>Employees and consumers alike demand sustainable practices and ethical leadership. OB will play a crucial role in embedding these values into organisational cultures.</w:t>
-      </w:r>
-    </w:p>
-    <w:p>
-      <w:pPr>
-        <w:rPr>
-          <w:rFonts w:asciiTheme="majorBidi" w:hAnsiTheme="majorBidi" w:cstheme="majorBidi"/>
-          <w:b/>
-          <w:bCs/>
-        </w:rPr>
-      </w:pPr>
-      <w:r>
-        <w:t>4. Personalised Work Environments</w:t>
-      </w:r>
-    </w:p>
-    <w:p>
-      <w:pPr>
-        <w:rPr>
-          <w:rFonts w:asciiTheme="majorBidi" w:hAnsiTheme="majorBidi" w:cstheme="majorBidi"/>
-        </w:rPr>
-      </w:pPr>
-      <w:r>
-        <w:t>Advancements in technology allow for personalized work experiences, from customised training programmes to flexible career paths.</w:t>
-      </w:r>
-    </w:p>
-    <w:p>
-      <w:pPr>
-        <w:rPr>
-          <w:rFonts w:asciiTheme="majorBidi" w:hAnsiTheme="majorBidi" w:cstheme="majorBidi"/>
-        </w:rPr>
-      </w:pPr>
-      <w:r/>
-    </w:p>
-    <w:p>
-      <w:pPr>
-        <w:rPr>
-          <w:rFonts w:asciiTheme="majorBidi" w:hAnsiTheme="majorBidi" w:cstheme="majorBidi"/>
-          <w:b/>
-          <w:bCs/>
-        </w:rPr>
-      </w:pPr>
-      <w:r>
-        <w:t>Concluzion</w:t>
-      </w:r>
-    </w:p>
-    <w:p>
-      <w:pPr>
-        <w:rPr>
-          <w:rFonts w:asciiTheme="majorBidi" w:hAnsiTheme="majorBidi" w:cstheme="majorBidi"/>
-        </w:rPr>
-      </w:pPr>
-      <w:r>
-        <w:t>Organisational behaviourendeavorsa cornerstone of effective management and organisational success. By understanding the intricacies of human behaviour, organisations can create environments where employees thrieve, innovation flourishes, and goals are achieved.</w:t>
-      </w:r>
-    </w:p>
-    <w:p>
-      <w:pPr>
-        <w:rPr>
-          <w:rFonts w:asciiTheme="majorBidi" w:hAnsiTheme="majorBidi" w:cstheme="majorBidi"/>
-        </w:rPr>
-      </w:pPr>
-      <w:r>
-        <w:t>As the worklace continues to evolve, the principles of organisational behaviour willremain esential, guidinglaborsin navigating the complexities of human dynamics, and ensuring that organizations remain adaptive, inclusive, and forward-thinking.</w:t>
-      </w:r>
+      <w:r/>
+    </w:p>
+    <w:p>
+      <w:pPr>
+        <w:rPr>
+          <w:rFonts w:asciiTheme="majorBidi" w:hAnsiTheme="majorBidi" w:cstheme="majorBidi"/>
+        </w:rPr>
+      </w:pPr>
+      <w:r/>
+    </w:p>
+    <w:p>
+      <w:pPr>
+        <w:rPr>
+          <w:rFonts w:asciiTheme="majorBidi" w:hAnsiTheme="majorBidi" w:cstheme="majorBidi"/>
+          <w:b/>
+          <w:bCs/>
+        </w:rPr>
+      </w:pPr>
+      <w:r/>
+    </w:p>
+    <w:p>
+      <w:pPr>
+        <w:rPr>
+          <w:rFonts w:asciiTheme="majorBidi" w:hAnsiTheme="majorBidi" w:cstheme="majorBidi"/>
+          <w:b/>
+          <w:bCs/>
+        </w:rPr>
+      </w:pPr>
+      <w:r/>
+    </w:p>
+    <w:p>
+      <w:pPr>
+        <w:rPr>
+          <w:rFonts w:asciiTheme="majorBidi" w:hAnsiTheme="majorBidi" w:cstheme="majorBidi"/>
+        </w:rPr>
+      </w:pPr>
+      <w:r/>
+    </w:p>
+    <w:p>
+      <w:pPr>
+        <w:rPr>
+          <w:rFonts w:asciiTheme="majorBidi" w:hAnsiTheme="majorBidi" w:cstheme="majorBidi"/>
+          <w:b/>
+          <w:bCs/>
+        </w:rPr>
+      </w:pPr>
+      <w:r/>
+    </w:p>
+    <w:p>
+      <w:pPr>
+        <w:rPr>
+          <w:rFonts w:asciiTheme="majorBidi" w:hAnsiTheme="majorBidi" w:cstheme="majorBidi"/>
+        </w:rPr>
+      </w:pPr>
+      <w:r/>
+    </w:p>
+    <w:p>
+      <w:pPr>
+        <w:rPr>
+          <w:rFonts w:asciiTheme="majorBidi" w:hAnsiTheme="majorBidi" w:cstheme="majorBidi"/>
+          <w:b/>
+          <w:bCs/>
+        </w:rPr>
+      </w:pPr>
+      <w:r/>
+    </w:p>
+    <w:p>
+      <w:pPr>
+        <w:rPr>
+          <w:rFonts w:asciiTheme="majorBidi" w:hAnsiTheme="majorBidi" w:cstheme="majorBidi"/>
+        </w:rPr>
+      </w:pPr>
+      <w:r/>
+    </w:p>
+    <w:p>
+      <w:pPr>
+        <w:rPr>
+          <w:rFonts w:asciiTheme="majorBidi" w:hAnsiTheme="majorBidi" w:cstheme="majorBidi"/>
+          <w:b/>
+          <w:bCs/>
+        </w:rPr>
+      </w:pPr>
+      <w:r/>
+    </w:p>
+    <w:p>
+      <w:pPr>
+        <w:rPr>
+          <w:rFonts w:asciiTheme="majorBidi" w:hAnsiTheme="majorBidi" w:cstheme="majorBidi"/>
+        </w:rPr>
+      </w:pPr>
+      <w:r/>
+    </w:p>
+    <w:p>
+      <w:pPr>
+        <w:rPr>
+          <w:rFonts w:asciiTheme="majorBidi" w:hAnsiTheme="majorBidi" w:cstheme="majorBidi"/>
+          <w:b/>
+          <w:bCs/>
+        </w:rPr>
+      </w:pPr>
+      <w:r/>
+    </w:p>
+    <w:p>
+      <w:pPr>
+        <w:rPr>
+          <w:rFonts w:asciiTheme="majorBidi" w:hAnsiTheme="majorBidi" w:cstheme="majorBidi"/>
+        </w:rPr>
+      </w:pPr>
+      <w:r/>
+    </w:p>
+    <w:p>
+      <w:pPr>
+        <w:rPr>
+          <w:rFonts w:asciiTheme="majorBidi" w:hAnsiTheme="majorBidi" w:cstheme="majorBidi"/>
+        </w:rPr>
+      </w:pPr>
+      <w:r/>
+    </w:p>
+    <w:p>
+      <w:pPr>
+        <w:rPr>
+          <w:rFonts w:asciiTheme="majorBidi" w:hAnsiTheme="majorBidi" w:cstheme="majorBidi"/>
+          <w:b/>
+          <w:bCs/>
+        </w:rPr>
+      </w:pPr>
+      <w:r/>
+    </w:p>
+    <w:p>
+      <w:pPr>
+        <w:rPr>
+          <w:rFonts w:asciiTheme="majorBidi" w:hAnsiTheme="majorBidi" w:cstheme="majorBidi"/>
+          <w:b/>
+          <w:bCs/>
+        </w:rPr>
+      </w:pPr>
+      <w:r/>
+    </w:p>
+    <w:p>
+      <w:pPr>
+        <w:rPr>
+          <w:rFonts w:asciiTheme="majorBidi" w:hAnsiTheme="majorBidi" w:cstheme="majorBidi"/>
+        </w:rPr>
+      </w:pPr>
+      <w:r/>
+    </w:p>
+    <w:p>
+      <w:pPr>
+        <w:rPr>
+          <w:rFonts w:asciiTheme="majorBidi" w:hAnsiTheme="majorBidi" w:cstheme="majorBidi"/>
+          <w:b/>
+          <w:bCs/>
+        </w:rPr>
+      </w:pPr>
+      <w:r/>
+    </w:p>
+    <w:p>
+      <w:pPr>
+        <w:rPr>
+          <w:rFonts w:asciiTheme="majorBidi" w:hAnsiTheme="majorBidi" w:cstheme="majorBidi"/>
+        </w:rPr>
+      </w:pPr>
+      <w:r/>
+    </w:p>
+    <w:p>
+      <w:pPr>
+        <w:rPr>
+          <w:rFonts w:asciiTheme="majorBidi" w:hAnsiTheme="majorBidi" w:cstheme="majorBidi"/>
+          <w:b/>
+          <w:bCs/>
+        </w:rPr>
+      </w:pPr>
+      <w:r/>
+    </w:p>
+    <w:p>
+      <w:pPr>
+        <w:rPr>
+          <w:rFonts w:asciiTheme="majorBidi" w:hAnsiTheme="majorBidi" w:cstheme="majorBidi"/>
+        </w:rPr>
+      </w:pPr>
+      <w:r/>
+    </w:p>
+    <w:p>
+      <w:pPr>
+        <w:rPr>
+          <w:rFonts w:asciiTheme="majorBidi" w:hAnsiTheme="majorBidi" w:cstheme="majorBidi"/>
+          <w:b/>
+          <w:bCs/>
+        </w:rPr>
+      </w:pPr>
+      <w:r/>
+    </w:p>
+    <w:p>
+      <w:pPr>
+        <w:rPr>
+          <w:rFonts w:asciiTheme="majorBidi" w:hAnsiTheme="majorBidi" w:cstheme="majorBidi"/>
+        </w:rPr>
+      </w:pPr>
+      <w:r/>
+    </w:p>
+    <w:p>
+      <w:pPr>
+        <w:rPr>
+          <w:rFonts w:asciiTheme="majorBidi" w:hAnsiTheme="majorBidi" w:cstheme="majorBidi"/>
+        </w:rPr>
+      </w:pPr>
+      <w:r/>
+    </w:p>
+    <w:p>
+      <w:pPr>
+        <w:rPr>
+          <w:rFonts w:asciiTheme="majorBidi" w:hAnsiTheme="majorBidi" w:cstheme="majorBidi"/>
+          <w:b/>
+          <w:bCs/>
+        </w:rPr>
+      </w:pPr>
+      <w:r/>
+    </w:p>
+    <w:p>
+      <w:pPr>
+        <w:rPr>
+          <w:rFonts w:asciiTheme="majorBidi" w:hAnsiTheme="majorBidi" w:cstheme="majorBidi"/>
+          <w:b/>
+          <w:bCs/>
+        </w:rPr>
+      </w:pPr>
+      <w:r/>
+    </w:p>
+    <w:p>
+      <w:pPr>
+        <w:rPr>
+          <w:rFonts w:asciiTheme="majorBidi" w:hAnsiTheme="majorBidi" w:cstheme="majorBidi"/>
+        </w:rPr>
+      </w:pPr>
+      <w:r/>
+    </w:p>
+    <w:p>
+      <w:pPr>
+        <w:rPr>
+          <w:rFonts w:asciiTheme="majorBidi" w:hAnsiTheme="majorBidi" w:cstheme="majorBidi"/>
+          <w:b/>
+          <w:bCs/>
+        </w:rPr>
+      </w:pPr>
+      <w:r/>
+    </w:p>
+    <w:p>
+      <w:pPr>
+        <w:rPr>
+          <w:rFonts w:asciiTheme="majorBidi" w:hAnsiTheme="majorBidi" w:cstheme="majorBidi"/>
+        </w:rPr>
+      </w:pPr>
+      <w:r/>
+    </w:p>
+    <w:p>
+      <w:pPr>
+        <w:rPr>
+          <w:rFonts w:asciiTheme="majorBidi" w:hAnsiTheme="majorBidi" w:cstheme="majorBidi"/>
+          <w:b/>
+          <w:bCs/>
+        </w:rPr>
+      </w:pPr>
+      <w:r/>
+    </w:p>
+    <w:p>
+      <w:pPr>
+        <w:rPr>
+          <w:rFonts w:asciiTheme="majorBidi" w:hAnsiTheme="majorBidi" w:cstheme="majorBidi"/>
+        </w:rPr>
+      </w:pPr>
+      <w:r/>
+    </w:p>
+    <w:p>
+      <w:pPr>
+        <w:rPr>
+          <w:rFonts w:asciiTheme="majorBidi" w:hAnsiTheme="majorBidi" w:cstheme="majorBidi"/>
+          <w:b/>
+          <w:bCs/>
+        </w:rPr>
+      </w:pPr>
+      <w:r/>
+    </w:p>
+    <w:p>
+      <w:pPr>
+        <w:rPr>
+          <w:rFonts w:asciiTheme="majorBidi" w:hAnsiTheme="majorBidi" w:cstheme="majorBidi"/>
+        </w:rPr>
+      </w:pPr>
+      <w:r/>
+    </w:p>
+    <w:p>
+      <w:pPr>
+        <w:rPr>
+          <w:rFonts w:asciiTheme="majorBidi" w:hAnsiTheme="majorBidi" w:cstheme="majorBidi"/>
+        </w:rPr>
+      </w:pPr>
+      <w:r/>
+    </w:p>
+    <w:p>
+      <w:pPr>
+        <w:rPr>
+          <w:rFonts w:asciiTheme="majorBidi" w:hAnsiTheme="majorBidi" w:cstheme="majorBidi"/>
+          <w:b/>
+          <w:bCs/>
+        </w:rPr>
+      </w:pPr>
+      <w:r/>
+    </w:p>
+    <w:p>
+      <w:pPr>
+        <w:rPr>
+          <w:rFonts w:asciiTheme="majorBidi" w:hAnsiTheme="majorBidi" w:cstheme="majorBidi"/>
+        </w:rPr>
+      </w:pPr>
+      <w:r/>
+    </w:p>
+    <w:p>
+      <w:pPr>
+        <w:rPr>
+          <w:rFonts w:asciiTheme="majorBidi" w:hAnsiTheme="majorBidi" w:cstheme="majorBidi"/>
+        </w:rPr>
+      </w:pPr>
+      <w:r/>
     </w:p>
     <w:p>
       <w:pPr>
@@ -951,9 +807,7 @@
           <w:vanish/>
         </w:rPr>
       </w:pPr>
-      <w:r>
-        <w:t>Bottom of Form</w:t>
-      </w:r>
+      <w:r/>
     </w:p>
     <w:p>
       <w:pPr>

</xml_diff>

<commit_message>
changes to process_uk file started
</commit_message>
<xml_diff>
--- a/output/470/processed_Organisational Behaviour.docx
+++ b/output/470/processed_Organisational Behaviour.docx
@@ -22,49 +22,59 @@
           <w:bCs/>
         </w:rPr>
       </w:pPr>
+      <w:r>
+        <w:t>Organisational Behaviour: Understanding Human Dynamics in the Workplace</w:t>
+      </w:r>
+    </w:p>
+    <w:p>
+      <w:pPr>
+        <w:rPr>
+          <w:rFonts w:asciiTheme="majorBidi" w:hAnsiTheme="majorBidi" w:cstheme="majorBidi"/>
+        </w:rPr>
+      </w:pPr>
+      <w:r>
+        <w:t>Organisational behaviour (OB) is the study of how people interact within groups in a profesional setting. Its principles are primarily applied to improve workplace efficiency, employee satisfaction, and overall organisational effectiveness. Drawing insights center from fields like psychology, sociology, and anthropology, organizational behavior explores the noances of human behaviour in organisational contexts. This article delves into the key aspects of organisational behaviour, its significance, and its practical applications in modern organisations.</w:t>
+      </w:r>
+    </w:p>
+    <w:p>
+      <w:pPr>
+        <w:rPr>
+          <w:rFonts w:asciiTheme="majorBidi" w:hAnsiTheme="majorBidi" w:cstheme="majorBidi"/>
+        </w:rPr>
+      </w:pPr>
       <w:r/>
     </w:p>
     <w:p>
       <w:pPr>
         <w:rPr>
           <w:rFonts w:asciiTheme="majorBidi" w:hAnsiTheme="majorBidi" w:cstheme="majorBidi"/>
-        </w:rPr>
-      </w:pPr>
-      <w:r/>
-    </w:p>
-    <w:p>
-      <w:pPr>
-        <w:rPr>
-          <w:rFonts w:asciiTheme="majorBidi" w:hAnsiTheme="majorBidi" w:cstheme="majorBidi"/>
-        </w:rPr>
-      </w:pPr>
-      <w:r/>
-    </w:p>
-    <w:p>
-      <w:pPr>
-        <w:rPr>
-          <w:rFonts w:asciiTheme="majorBidi" w:hAnsiTheme="majorBidi" w:cstheme="majorBidi"/>
-          <w:b/>
-          <w:bCs/>
-        </w:rPr>
-      </w:pPr>
-      <w:r/>
-    </w:p>
-    <w:p>
-      <w:pPr>
-        <w:rPr>
-          <w:rFonts w:asciiTheme="majorBidi" w:hAnsiTheme="majorBidi" w:cstheme="majorBidi"/>
-        </w:rPr>
-      </w:pPr>
-      <w:r/>
-    </w:p>
-    <w:p>
-      <w:pPr>
-        <w:rPr>
-          <w:rFonts w:asciiTheme="majorBidi" w:hAnsiTheme="majorBidi" w:cstheme="majorBidi"/>
-        </w:rPr>
-      </w:pPr>
-      <w:r/>
+          <w:b/>
+          <w:bCs/>
+        </w:rPr>
+      </w:pPr>
+      <w:r>
+        <w:t>Catalog of Organisational Behaviour</w:t>
+      </w:r>
+    </w:p>
+    <w:p>
+      <w:pPr>
+        <w:rPr>
+          <w:rFonts w:asciiTheme="majorBidi" w:hAnsiTheme="majorBidi" w:cstheme="majorBidi"/>
+        </w:rPr>
+      </w:pPr>
+      <w:r>
+        <w:t>Organisational behaviour of color is a multidisciplinary field that examines individual, group, and organisational dynamics. It emerged as a distinct area of study in the early the twentieth century century, evolving from scientific management, and human relations movements. Today, OB is a vital component of organisational studies, shaping the way leaders manage teams, and achieve goals.</w:t>
+      </w:r>
+    </w:p>
+    <w:p>
+      <w:pPr>
+        <w:rPr>
+          <w:rFonts w:asciiTheme="majorBidi" w:hAnsiTheme="majorBidi" w:cstheme="majorBidi"/>
+        </w:rPr>
+      </w:pPr>
+      <w:r>
+        <w:t>Key questions addressed by organisational behaviour include:</w:t>
+      </w:r>
     </w:p>
     <w:p>
       <w:pPr>
@@ -76,7 +86,9 @@
           <w:rFonts w:asciiTheme="majorBidi" w:hAnsiTheme="majorBidi" w:cstheme="majorBidi"/>
         </w:rPr>
       </w:pPr>
-      <w:r/>
+      <w:r>
+        <w:t>How do skillful individual personalities and attitudes affect workplace productivity?</w:t>
+      </w:r>
     </w:p>
     <w:p>
       <w:pPr>
@@ -88,7 +100,9 @@
           <w:rFonts w:asciiTheme="majorBidi" w:hAnsiTheme="majorBidi" w:cstheme="majorBidi"/>
         </w:rPr>
       </w:pPr>
-      <w:r/>
+      <w:r>
+        <w:t>What motivates employees to perform at their best?</w:t>
+      </w:r>
     </w:p>
     <w:p>
       <w:pPr>
@@ -100,7 +114,9 @@
           <w:rFonts w:asciiTheme="majorBidi" w:hAnsiTheme="majorBidi" w:cstheme="majorBidi"/>
         </w:rPr>
       </w:pPr>
-      <w:r/>
+      <w:r>
+        <w:t>How can organisations build effective teams?</w:t>
+      </w:r>
     </w:p>
     <w:p>
       <w:pPr>
@@ -112,43 +128,51 @@
           <w:rFonts w:asciiTheme="majorBidi" w:hAnsiTheme="majorBidi" w:cstheme="majorBidi"/>
         </w:rPr>
       </w:pPr>
+      <w:r>
+        <w:t>What role does leadership play in shaping organisational culture?</w:t>
+      </w:r>
+    </w:p>
+    <w:p>
+      <w:pPr>
+        <w:rPr>
+          <w:rFonts w:asciiTheme="majorBidi" w:hAnsiTheme="majorBidi" w:cstheme="majorBidi"/>
+        </w:rPr>
+      </w:pPr>
       <w:r/>
     </w:p>
     <w:p>
       <w:pPr>
         <w:rPr>
           <w:rFonts w:asciiTheme="majorBidi" w:hAnsiTheme="majorBidi" w:cstheme="majorBidi"/>
-        </w:rPr>
-      </w:pPr>
-      <w:r/>
-    </w:p>
-    <w:p>
-      <w:pPr>
-        <w:rPr>
-          <w:rFonts w:asciiTheme="majorBidi" w:hAnsiTheme="majorBidi" w:cstheme="majorBidi"/>
-          <w:b/>
-          <w:bCs/>
-        </w:rPr>
-      </w:pPr>
-      <w:r/>
-    </w:p>
-    <w:p>
-      <w:pPr>
-        <w:rPr>
-          <w:rFonts w:asciiTheme="majorBidi" w:hAnsiTheme="majorBidi" w:cstheme="majorBidi"/>
-          <w:b/>
-          <w:bCs/>
-        </w:rPr>
-      </w:pPr>
-      <w:r/>
-    </w:p>
-    <w:p>
-      <w:pPr>
-        <w:rPr>
-          <w:rFonts w:asciiTheme="majorBidi" w:hAnsiTheme="majorBidi" w:cstheme="majorBidi"/>
-        </w:rPr>
-      </w:pPr>
-      <w:r/>
+          <w:b/>
+          <w:bCs/>
+        </w:rPr>
+      </w:pPr>
+      <w:r>
+        <w:t>The Foundations of Organizational Behavior</w:t>
+      </w:r>
+    </w:p>
+    <w:p>
+      <w:pPr>
+        <w:rPr>
+          <w:rFonts w:asciiTheme="majorBidi" w:hAnsiTheme="majorBidi" w:cstheme="majorBidi"/>
+          <w:b/>
+          <w:bCs/>
+        </w:rPr>
+      </w:pPr>
+      <w:r>
+        <w:t>1. Individual Behaviour</w:t>
+      </w:r>
+    </w:p>
+    <w:p>
+      <w:pPr>
+        <w:rPr>
+          <w:rFonts w:asciiTheme="majorBidi" w:hAnsiTheme="majorBidi" w:cstheme="majorBidi"/>
+        </w:rPr>
+      </w:pPr>
+      <w:r>
+        <w:t>The study of individual behaviour focuses on understanding how personal characteristics such as attitudes, values, and perception influence work performance.</w:t>
+      </w:r>
     </w:p>
     <w:p>
       <w:pPr>
@@ -160,7 +184,9 @@
           <w:rFonts w:asciiTheme="majorBidi" w:hAnsiTheme="majorBidi" w:cstheme="majorBidi"/>
         </w:rPr>
       </w:pPr>
-      <w:r/>
+      <w:r>
+        <w:t>Personality &amp; Work Behavior: Personality traits, such as consientiousness, and openess to experience, play a significant role in determining job suitability and performance.</w:t>
+      </w:r>
     </w:p>
     <w:p>
       <w:pPr>
@@ -172,7 +198,9 @@
           <w:rFonts w:asciiTheme="majorBidi" w:hAnsiTheme="majorBidi" w:cstheme="majorBidi"/>
         </w:rPr>
       </w:pPr>
-      <w:r/>
+      <w:r>
+        <w:t>Attitudes &amp; Job Satisfaction: Employee’s attitudes towards their job, colleagues, and management can profoundly impact organisational productivity, and morale.</w:t>
+      </w:r>
     </w:p>
     <w:p>
       <w:pPr>
@@ -184,25 +212,31 @@
           <w:rFonts w:asciiTheme="majorBidi" w:hAnsiTheme="majorBidi" w:cstheme="majorBidi"/>
         </w:rPr>
       </w:pPr>
-      <w:r/>
-    </w:p>
-    <w:p>
-      <w:pPr>
-        <w:rPr>
-          <w:rFonts w:asciiTheme="majorBidi" w:hAnsiTheme="majorBidi" w:cstheme="majorBidi"/>
-          <w:b/>
-          <w:bCs/>
-        </w:rPr>
-      </w:pPr>
-      <w:r/>
-    </w:p>
-    <w:p>
-      <w:pPr>
-        <w:rPr>
-          <w:rFonts w:asciiTheme="majorBidi" w:hAnsiTheme="majorBidi" w:cstheme="majorBidi"/>
-        </w:rPr>
-      </w:pPr>
-      <w:r/>
+      <w:r>
+        <w:t>Perception in the Workplace: The way individuals interpret situations and other’s actions can influence decision–making and interpersonal relationships.</w:t>
+      </w:r>
+    </w:p>
+    <w:p>
+      <w:pPr>
+        <w:rPr>
+          <w:rFonts w:asciiTheme="majorBidi" w:hAnsiTheme="majorBidi" w:cstheme="majorBidi"/>
+          <w:b/>
+          <w:bCs/>
+        </w:rPr>
+      </w:pPr>
+      <w:r>
+        <w:t>2. Group Dynamics</w:t>
+      </w:r>
+    </w:p>
+    <w:p>
+      <w:pPr>
+        <w:rPr>
+          <w:rFonts w:asciiTheme="majorBidi" w:hAnsiTheme="majorBidi" w:cstheme="majorBidi"/>
+        </w:rPr>
+      </w:pPr>
+      <w:r>
+        <w:t>Groups are central to most organisational activities. Understanding group behaviour involves examining how individuals intract and collaborate within teams.</w:t>
+      </w:r>
     </w:p>
     <w:p>
       <w:pPr>
@@ -214,7 +248,9 @@
           <w:rFonts w:asciiTheme="majorBidi" w:hAnsiTheme="majorBidi" w:cstheme="majorBidi"/>
         </w:rPr>
       </w:pPr>
-      <w:r/>
+      <w:r>
+        <w:t>Group Formation: Groups often form based on shared goals or interests. Tuckman’s stages of group development–forming, storming, norming, performing, and adjourning–are widely recognised in OB studies.</w:t>
+      </w:r>
     </w:p>
     <w:p>
       <w:pPr>
@@ -226,7 +262,9 @@
           <w:rFonts w:asciiTheme="majorBidi" w:hAnsiTheme="majorBidi" w:cstheme="majorBidi"/>
         </w:rPr>
       </w:pPr>
-      <w:r/>
+      <w:r>
+        <w:t>Team Roles &amp; Cohesion: Belbin’s team role theory highlights how diverse roles contribute to team success. Cohesive teams tend to be more effective, as members share trust, and commitment.</w:t>
+      </w:r>
     </w:p>
     <w:p>
       <w:pPr>
@@ -238,25 +276,31 @@
           <w:rFonts w:asciiTheme="majorBidi" w:hAnsiTheme="majorBidi" w:cstheme="majorBidi"/>
         </w:rPr>
       </w:pPr>
-      <w:r/>
-    </w:p>
-    <w:p>
-      <w:pPr>
-        <w:rPr>
-          <w:rFonts w:asciiTheme="majorBidi" w:hAnsiTheme="majorBidi" w:cstheme="majorBidi"/>
-          <w:b/>
-          <w:bCs/>
-        </w:rPr>
-      </w:pPr>
-      <w:r/>
-    </w:p>
-    <w:p>
-      <w:pPr>
-        <w:rPr>
-          <w:rFonts w:asciiTheme="majorBidi" w:hAnsiTheme="majorBidi" w:cstheme="majorBidi"/>
-        </w:rPr>
-      </w:pPr>
-      <w:r/>
+      <w:r>
+        <w:t>Conflict &amp; Negotiation: Conflict is inevitable in group settings. Effective negotiation and conflict resolution strategies can enhance team performance.</w:t>
+      </w:r>
+    </w:p>
+    <w:p>
+      <w:pPr>
+        <w:rPr>
+          <w:rFonts w:asciiTheme="majorBidi" w:hAnsiTheme="majorBidi" w:cstheme="majorBidi"/>
+          <w:b/>
+          <w:bCs/>
+        </w:rPr>
+      </w:pPr>
+      <w:r>
+        <w:t>3. Organisational Structure &amp; Culture</w:t>
+      </w:r>
+    </w:p>
+    <w:p>
+      <w:pPr>
+        <w:rPr>
+          <w:rFonts w:asciiTheme="majorBidi" w:hAnsiTheme="majorBidi" w:cstheme="majorBidi"/>
+        </w:rPr>
+      </w:pPr>
+      <w:r>
+        <w:t>The broader organisational framework significantly influences employee behaviour.</w:t>
+      </w:r>
     </w:p>
     <w:p>
       <w:pPr>
@@ -268,7 +312,9 @@
           <w:rFonts w:asciiTheme="majorBidi" w:hAnsiTheme="majorBidi" w:cstheme="majorBidi"/>
         </w:rPr>
       </w:pPr>
-      <w:r/>
+      <w:r>
+        <w:t>Organisational Structure: Hierarchical, flat, or matrix structures determine the flow of information, and decision–making.</w:t>
+      </w:r>
     </w:p>
     <w:p>
       <w:pPr>
@@ -280,7 +326,9 @@
           <w:rFonts w:asciiTheme="majorBidi" w:hAnsiTheme="majorBidi" w:cstheme="majorBidi"/>
         </w:rPr>
       </w:pPr>
-      <w:r/>
+      <w:r>
+        <w:t>Organisational Culture: Culture shapes values, norms, and behaviours within an organisation. Edgar Schein’s model outlines three levels of organisational culture: artifacts, values, and underlying assumptions.</w:t>
+      </w:r>
     </w:p>
     <w:p>
       <w:pPr>
@@ -292,43 +340,51 @@
           <w:rFonts w:asciiTheme="majorBidi" w:hAnsiTheme="majorBidi" w:cstheme="majorBidi"/>
         </w:rPr>
       </w:pPr>
+      <w:r>
+        <w:t>Power &amp; Politics: The distribution of power and internal politics can either facilitate or hinder organisational goals.</w:t>
+      </w:r>
+    </w:p>
+    <w:p>
+      <w:pPr>
+        <w:rPr>
+          <w:rFonts w:asciiTheme="majorBidi" w:hAnsiTheme="majorBidi" w:cstheme="majorBidi"/>
+        </w:rPr>
+      </w:pPr>
       <w:r/>
     </w:p>
     <w:p>
       <w:pPr>
         <w:rPr>
           <w:rFonts w:asciiTheme="majorBidi" w:hAnsiTheme="majorBidi" w:cstheme="majorBidi"/>
-        </w:rPr>
-      </w:pPr>
-      <w:r/>
-    </w:p>
-    <w:p>
-      <w:pPr>
-        <w:rPr>
-          <w:rFonts w:asciiTheme="majorBidi" w:hAnsiTheme="majorBidi" w:cstheme="majorBidi"/>
-          <w:b/>
-          <w:bCs/>
-        </w:rPr>
-      </w:pPr>
-      <w:r/>
-    </w:p>
-    <w:p>
-      <w:pPr>
-        <w:rPr>
-          <w:rFonts w:asciiTheme="majorBidi" w:hAnsiTheme="majorBidi" w:cstheme="majorBidi"/>
-          <w:b/>
-          <w:bCs/>
-        </w:rPr>
-      </w:pPr>
-      <w:r/>
-    </w:p>
-    <w:p>
-      <w:pPr>
-        <w:rPr>
-          <w:rFonts w:asciiTheme="majorBidi" w:hAnsiTheme="majorBidi" w:cstheme="majorBidi"/>
-        </w:rPr>
-      </w:pPr>
-      <w:r/>
+          <w:b/>
+          <w:bCs/>
+        </w:rPr>
+      </w:pPr>
+      <w:r>
+        <w:t>Key Theories in Organisational Behaviour</w:t>
+      </w:r>
+    </w:p>
+    <w:p>
+      <w:pPr>
+        <w:rPr>
+          <w:rFonts w:asciiTheme="majorBidi" w:hAnsiTheme="majorBidi" w:cstheme="majorBidi"/>
+          <w:b/>
+          <w:bCs/>
+        </w:rPr>
+      </w:pPr>
+      <w:r>
+        <w:t>1. Motivation Theories</w:t>
+      </w:r>
+    </w:p>
+    <w:p>
+      <w:pPr>
+        <w:rPr>
+          <w:rFonts w:asciiTheme="majorBidi" w:hAnsiTheme="majorBidi" w:cstheme="majorBidi"/>
+        </w:rPr>
+      </w:pPr>
+      <w:r>
+        <w:t>Motivation is a critical driver of employee performance. Several theories offer insights into what inspires individuals to perform at their best.</w:t>
+      </w:r>
     </w:p>
     <w:p>
       <w:pPr>
@@ -340,7 +396,9 @@
           <w:rFonts w:asciiTheme="majorBidi" w:hAnsiTheme="majorBidi" w:cstheme="majorBidi"/>
         </w:rPr>
       </w:pPr>
-      <w:r/>
+      <w:r>
+        <w:t>Maslow’s Hierarchy of Needs: This theory posits that individuals are motivated by a hierarchy of needs, from basic physiological requirements to self–actualisation.</w:t>
+      </w:r>
     </w:p>
     <w:p>
       <w:pPr>
@@ -352,7 +410,9 @@
           <w:rFonts w:asciiTheme="majorBidi" w:hAnsiTheme="majorBidi" w:cstheme="majorBidi"/>
         </w:rPr>
       </w:pPr>
-      <w:r/>
+      <w:r>
+        <w:t>Herzberg’s Two–Factor Theory: Herzberg distinguishes between hygiene factors (e.g. salary, working conditions), and motivators (e.g. recognition, responsibility).</w:t>
+      </w:r>
     </w:p>
     <w:p>
       <w:pPr>
@@ -364,25 +424,31 @@
           <w:rFonts w:asciiTheme="majorBidi" w:hAnsiTheme="majorBidi" w:cstheme="majorBidi"/>
         </w:rPr>
       </w:pPr>
-      <w:r/>
-    </w:p>
-    <w:p>
-      <w:pPr>
-        <w:rPr>
-          <w:rFonts w:asciiTheme="majorBidi" w:hAnsiTheme="majorBidi" w:cstheme="majorBidi"/>
-          <w:b/>
-          <w:bCs/>
-        </w:rPr>
-      </w:pPr>
-      <w:r/>
-    </w:p>
-    <w:p>
-      <w:pPr>
-        <w:rPr>
-          <w:rFonts w:asciiTheme="majorBidi" w:hAnsiTheme="majorBidi" w:cstheme="majorBidi"/>
-        </w:rPr>
-      </w:pPr>
-      <w:r/>
+      <w:r>
+        <w:t>Self–Determination Theory: This modern theory emphasises intrinsic motivation, focusing on autonomy, competence, and relatedness.</w:t>
+      </w:r>
+    </w:p>
+    <w:p>
+      <w:pPr>
+        <w:rPr>
+          <w:rFonts w:asciiTheme="majorBidi" w:hAnsiTheme="majorBidi" w:cstheme="majorBidi"/>
+          <w:b/>
+          <w:bCs/>
+        </w:rPr>
+      </w:pPr>
+      <w:r>
+        <w:t>2. Leadership Theories</w:t>
+      </w:r>
+    </w:p>
+    <w:p>
+      <w:pPr>
+        <w:rPr>
+          <w:rFonts w:asciiTheme="majorBidi" w:hAnsiTheme="majorBidi" w:cstheme="majorBidi"/>
+        </w:rPr>
+      </w:pPr>
+      <w:r>
+        <w:t>Leadership is crucial for directing organisational behaviour towards desired outcomes.</w:t>
+      </w:r>
     </w:p>
     <w:p>
       <w:pPr>
@@ -394,7 +460,9 @@
           <w:rFonts w:asciiTheme="majorBidi" w:hAnsiTheme="majorBidi" w:cstheme="majorBidi"/>
         </w:rPr>
       </w:pPr>
-      <w:r/>
+      <w:r>
+        <w:t>Trait Theory: Effective leaders often possess inherent traits such as charisma, intelligence, and decisiveness.</w:t>
+      </w:r>
     </w:p>
     <w:p>
       <w:pPr>
@@ -406,7 +474,9 @@
           <w:rFonts w:asciiTheme="majorBidi" w:hAnsiTheme="majorBidi" w:cstheme="majorBidi"/>
         </w:rPr>
       </w:pPr>
-      <w:r/>
+      <w:r>
+        <w:t>Transformational Leadership: Transformational leaders inspire employees by aligning their personal goals with organisational objectives.</w:t>
+      </w:r>
     </w:p>
     <w:p>
       <w:pPr>
@@ -418,25 +488,31 @@
           <w:rFonts w:asciiTheme="majorBidi" w:hAnsiTheme="majorBidi" w:cstheme="majorBidi"/>
         </w:rPr>
       </w:pPr>
-      <w:r/>
-    </w:p>
-    <w:p>
-      <w:pPr>
-        <w:rPr>
-          <w:rFonts w:asciiTheme="majorBidi" w:hAnsiTheme="majorBidi" w:cstheme="majorBidi"/>
-          <w:b/>
-          <w:bCs/>
-        </w:rPr>
-      </w:pPr>
-      <w:r/>
-    </w:p>
-    <w:p>
-      <w:pPr>
-        <w:rPr>
-          <w:rFonts w:asciiTheme="majorBidi" w:hAnsiTheme="majorBidi" w:cstheme="majorBidi"/>
-        </w:rPr>
-      </w:pPr>
-      <w:r/>
+      <w:r>
+        <w:t>Situational Leadership: According to Hersey &amp; Blanchard, effective leadership adapts to the maturity, and competence of team members.</w:t>
+      </w:r>
+    </w:p>
+    <w:p>
+      <w:pPr>
+        <w:rPr>
+          <w:rFonts w:asciiTheme="majorBidi" w:hAnsiTheme="majorBidi" w:cstheme="majorBidi"/>
+          <w:b/>
+          <w:bCs/>
+        </w:rPr>
+      </w:pPr>
+      <w:r>
+        <w:t>3. Organisational Change Theories</w:t>
+      </w:r>
+    </w:p>
+    <w:p>
+      <w:pPr>
+        <w:rPr>
+          <w:rFonts w:asciiTheme="majorBidi" w:hAnsiTheme="majorBidi" w:cstheme="majorBidi"/>
+        </w:rPr>
+      </w:pPr>
+      <w:r>
+        <w:t>Organisations must adapt to survive in a dynamic environment.</w:t>
+      </w:r>
     </w:p>
     <w:p>
       <w:pPr>
@@ -448,7 +524,9 @@
           <w:rFonts w:asciiTheme="majorBidi" w:hAnsiTheme="majorBidi" w:cstheme="majorBidi"/>
         </w:rPr>
       </w:pPr>
-      <w:r/>
+      <w:r>
+        <w:t>Lewin’s Change Model: This model involves three stages: unfreezing (preparing for change), changing (implementing the change), and refreezing (solidifying the new practices).</w:t>
+      </w:r>
     </w:p>
     <w:p>
       <w:pPr>
@@ -460,12 +538,144 @@
           <w:rFonts w:asciiTheme="majorBidi" w:hAnsiTheme="majorBidi" w:cstheme="majorBidi"/>
         </w:rPr>
       </w:pPr>
+      <w:r>
+        <w:t>Kotter’s 8–Step Change Model: Kotter outlines a detailed approach for managing change, emphasising the importance of vision, communication, and stakeholder engagement.</w:t>
+      </w:r>
+    </w:p>
+    <w:p>
+      <w:pPr>
+        <w:rPr>
+          <w:rFonts w:asciiTheme="majorBidi" w:hAnsiTheme="majorBidi" w:cstheme="majorBidi"/>
+        </w:rPr>
+      </w:pPr>
       <w:r/>
     </w:p>
     <w:p>
       <w:pPr>
         <w:rPr>
           <w:rFonts w:asciiTheme="majorBidi" w:hAnsiTheme="majorBidi" w:cstheme="majorBidi"/>
+          <w:b/>
+          <w:bCs/>
+        </w:rPr>
+      </w:pPr>
+      <w:r>
+        <w:t>Applications of Organisational Behaviour</w:t>
+      </w:r>
+    </w:p>
+    <w:p>
+      <w:pPr>
+        <w:rPr>
+          <w:rFonts w:asciiTheme="majorBidi" w:hAnsiTheme="majorBidi" w:cstheme="majorBidi"/>
+          <w:b/>
+          <w:bCs/>
+        </w:rPr>
+      </w:pPr>
+      <w:r>
+        <w:t>1. Enhancing Employee Engagement</w:t>
+      </w:r>
+    </w:p>
+    <w:p>
+      <w:pPr>
+        <w:rPr>
+          <w:rFonts w:asciiTheme="majorBidi" w:hAnsiTheme="majorBidi" w:cstheme="majorBidi"/>
+        </w:rPr>
+      </w:pPr>
+      <w:r>
+        <w:t>Employee engagement is a key indicator of organisational health. Strategies to improve engagement include recognizing achivements, providing growth opportuneties, and fostering a supportive culture.</w:t>
+      </w:r>
+    </w:p>
+    <w:p>
+      <w:pPr>
+        <w:rPr>
+          <w:rFonts w:asciiTheme="majorBidi" w:hAnsiTheme="majorBidi" w:cstheme="majorBidi"/>
+          <w:b/>
+          <w:bCs/>
+        </w:rPr>
+      </w:pPr>
+      <w:r>
+        <w:t>2. Improving Team Performance</w:t>
+      </w:r>
+    </w:p>
+    <w:p>
+      <w:pPr>
+        <w:rPr>
+          <w:rFonts w:asciiTheme="majorBidi" w:hAnsiTheme="majorBidi" w:cstheme="majorBidi"/>
+        </w:rPr>
+      </w:pPr>
+      <w:r>
+        <w:t>OB principles help managers build high–performing teams by balancing diverse skills, promoting collaboration, and resolving conflicts effectively.</w:t>
+      </w:r>
+    </w:p>
+    <w:p>
+      <w:pPr>
+        <w:rPr>
+          <w:rFonts w:asciiTheme="majorBidi" w:hAnsiTheme="majorBidi" w:cstheme="majorBidi"/>
+          <w:b/>
+          <w:bCs/>
+        </w:rPr>
+      </w:pPr>
+      <w:r>
+        <w:t>3. Leadership Development</w:t>
+      </w:r>
+    </w:p>
+    <w:p>
+      <w:pPr>
+        <w:rPr>
+          <w:rFonts w:asciiTheme="majorBidi" w:hAnsiTheme="majorBidi" w:cstheme="majorBidi"/>
+        </w:rPr>
+      </w:pPr>
+      <w:r>
+        <w:t>Organisational behaviour informs leadership training programmes, equipping leaders with the skills to motivate teams, drive innovation, and navigate challenges.</w:t>
+      </w:r>
+    </w:p>
+    <w:p>
+      <w:pPr>
+        <w:rPr>
+          <w:rFonts w:asciiTheme="majorBidi" w:hAnsiTheme="majorBidi" w:cstheme="majorBidi"/>
+          <w:b/>
+          <w:bCs/>
+        </w:rPr>
+      </w:pPr>
+      <w:r>
+        <w:t>4. Managing Diversity &amp; Inclusion</w:t>
+      </w:r>
+    </w:p>
+    <w:p>
+      <w:pPr>
+        <w:rPr>
+          <w:rFonts w:asciiTheme="majorBidi" w:hAnsiTheme="majorBidi" w:cstheme="majorBidi"/>
+        </w:rPr>
+      </w:pPr>
+      <w:r>
+        <w:t>A diverse workforce brings unique perspectives, driving creativity, and innovation. OB helps organisations create inclusive environments where all employees feel valued.</w:t>
+      </w:r>
+    </w:p>
+    <w:p>
+      <w:pPr>
+        <w:rPr>
+          <w:rFonts w:asciiTheme="majorBidi" w:hAnsiTheme="majorBidi" w:cstheme="majorBidi"/>
+          <w:b/>
+          <w:bCs/>
+        </w:rPr>
+      </w:pPr>
+      <w:r>
+        <w:t>5. Navigating Organisational Change</w:t>
+      </w:r>
+    </w:p>
+    <w:p>
+      <w:pPr>
+        <w:rPr>
+          <w:rFonts w:asciiTheme="majorBidi" w:hAnsiTheme="majorBidi" w:cstheme="majorBidi"/>
+        </w:rPr>
+      </w:pPr>
+      <w:r>
+        <w:t>Change management is critical in today’s fast–paced world. OB provides tools and frameworks to help organisations adapt smoothly to technological advancements, market shifts, and globalisation.</w:t>
+      </w:r>
+    </w:p>
+    <w:p>
+      <w:pPr>
+        <w:rPr>
+          <w:rFonts w:asciiTheme="majorBidi" w:hAnsiTheme="majorBidi" w:cstheme="majorBidi"/>
         </w:rPr>
       </w:pPr>
       <w:r/>
@@ -478,6 +688,104 @@
           <w:bCs/>
         </w:rPr>
       </w:pPr>
+      <w:r>
+        <w:t>Challenges in Organisational Behaviour</w:t>
+      </w:r>
+    </w:p>
+    <w:p>
+      <w:pPr>
+        <w:rPr>
+          <w:rFonts w:asciiTheme="majorBidi" w:hAnsiTheme="majorBidi" w:cstheme="majorBidi"/>
+          <w:b/>
+          <w:bCs/>
+        </w:rPr>
+      </w:pPr>
+      <w:r>
+        <w:t>1. Technological Disruptions</w:t>
+      </w:r>
+    </w:p>
+    <w:p>
+      <w:pPr>
+        <w:rPr>
+          <w:rFonts w:asciiTheme="majorBidi" w:hAnsiTheme="majorBidi" w:cstheme="majorBidi"/>
+        </w:rPr>
+      </w:pPr>
+      <w:r>
+        <w:t>Automation and artificial intelligence are reshaping traditional work roles. Employees may resist these changes, requiring effective change management strategies.</w:t>
+      </w:r>
+    </w:p>
+    <w:p>
+      <w:pPr>
+        <w:rPr>
+          <w:rFonts w:asciiTheme="majorBidi" w:hAnsiTheme="majorBidi" w:cstheme="majorBidi"/>
+          <w:b/>
+          <w:bCs/>
+        </w:rPr>
+      </w:pPr>
+      <w:r>
+        <w:t>2. Remote Work Dynamics</w:t>
+      </w:r>
+    </w:p>
+    <w:p>
+      <w:pPr>
+        <w:rPr>
+          <w:rFonts w:asciiTheme="majorBidi" w:hAnsiTheme="majorBidi" w:cstheme="majorBidi"/>
+        </w:rPr>
+      </w:pPr>
+      <w:r>
+        <w:t>The rise of remote work poses challenges for maintaining team cohesion, communication, and employee engagement.</w:t>
+      </w:r>
+    </w:p>
+    <w:p>
+      <w:pPr>
+        <w:rPr>
+          <w:rFonts w:asciiTheme="majorBidi" w:hAnsiTheme="majorBidi" w:cstheme="majorBidi"/>
+          <w:b/>
+          <w:bCs/>
+        </w:rPr>
+      </w:pPr>
+      <w:r>
+        <w:t>3. Ethical Dilemmas</w:t>
+      </w:r>
+    </w:p>
+    <w:p>
+      <w:pPr>
+        <w:rPr>
+          <w:rFonts w:asciiTheme="majorBidi" w:hAnsiTheme="majorBidi" w:cstheme="majorBidi"/>
+        </w:rPr>
+      </w:pPr>
+      <w:r>
+        <w:t>Globalisation and complex supply chains often present ethical challenges. Organisations must balance profitability with corporate social responsibility.</w:t>
+      </w:r>
+    </w:p>
+    <w:p>
+      <w:pPr>
+        <w:rPr>
+          <w:rFonts w:asciiTheme="majorBidi" w:hAnsiTheme="majorBidi" w:cstheme="majorBidi"/>
+          <w:b/>
+          <w:bCs/>
+        </w:rPr>
+      </w:pPr>
+      <w:r>
+        <w:t>4. Cross–Cultural Issues</w:t>
+      </w:r>
+    </w:p>
+    <w:p>
+      <w:pPr>
+        <w:rPr>
+          <w:rFonts w:asciiTheme="majorBidi" w:hAnsiTheme="majorBidi" w:cstheme="majorBidi"/>
+        </w:rPr>
+      </w:pPr>
+      <w:r>
+        <w:t>In multinational organisations, cultural differences can lead to misunderstandings. OB helps managers navigate these complexities to foster collaboration.</w:t>
+      </w:r>
+    </w:p>
+    <w:p>
+      <w:pPr>
+        <w:rPr>
+          <w:rFonts w:asciiTheme="majorBidi" w:hAnsiTheme="majorBidi" w:cstheme="majorBidi"/>
+        </w:rPr>
+      </w:pPr>
       <w:r/>
     </w:p>
     <w:p>
@@ -488,12 +796,142 @@
           <w:bCs/>
         </w:rPr>
       </w:pPr>
+      <w:r>
+        <w:t>Future Trends in Organisational Behaviour</w:t>
+      </w:r>
+    </w:p>
+    <w:p>
+      <w:pPr>
+        <w:rPr>
+          <w:rFonts w:asciiTheme="majorBidi" w:hAnsiTheme="majorBidi" w:cstheme="majorBidi"/>
+          <w:b/>
+          <w:bCs/>
+        </w:rPr>
+      </w:pPr>
+      <w:r>
+        <w:t>1. The Role of Artificial Intelligence in OB</w:t>
+      </w:r>
+    </w:p>
+    <w:p>
+      <w:pPr>
+        <w:rPr>
+          <w:rFonts w:asciiTheme="majorBidi" w:hAnsiTheme="majorBidi" w:cstheme="majorBidi"/>
+        </w:rPr>
+      </w:pPr>
+      <w:r>
+        <w:t>AI is being increasingly integrated into HR functions such as recruitment, performance analysis, and employee training. However, ethical considerations must be addressed to ensure fairness.</w:t>
+      </w:r>
+    </w:p>
+    <w:p>
+      <w:pPr>
+        <w:rPr>
+          <w:rFonts w:asciiTheme="majorBidi" w:hAnsiTheme="majorBidi" w:cstheme="majorBidi"/>
+          <w:b/>
+          <w:bCs/>
+        </w:rPr>
+      </w:pPr>
+      <w:r>
+        <w:t>2. Focus on Mental Health &amp; Wellbeing</w:t>
+      </w:r>
+    </w:p>
+    <w:p>
+      <w:pPr>
+        <w:rPr>
+          <w:rFonts w:asciiTheme="majorBidi" w:hAnsiTheme="majorBidi" w:cstheme="majorBidi"/>
+        </w:rPr>
+      </w:pPr>
+      <w:r>
+        <w:t>Organisations are prioritising mental health as a key component of employee wellbeing. This includes offering flexible work arrangements, counselling services, and stress management programmes.</w:t>
+      </w:r>
+    </w:p>
+    <w:p>
+      <w:pPr>
+        <w:rPr>
+          <w:rFonts w:asciiTheme="majorBidi" w:hAnsiTheme="majorBidi" w:cstheme="majorBidi"/>
+          <w:b/>
+          <w:bCs/>
+        </w:rPr>
+      </w:pPr>
+      <w:r>
+        <w:t>3. Sustainability &amp; Ethical Leadership</w:t>
+      </w:r>
+    </w:p>
+    <w:p>
+      <w:pPr>
+        <w:rPr>
+          <w:rFonts w:asciiTheme="majorBidi" w:hAnsiTheme="majorBidi" w:cstheme="majorBidi"/>
+        </w:rPr>
+      </w:pPr>
+      <w:r>
+        <w:t>Employees and consumers alike demand sustainable practices and ethical leadership. OB will play a crucial role in embedding these values into organisational cultures.</w:t>
+      </w:r>
+    </w:p>
+    <w:p>
+      <w:pPr>
+        <w:rPr>
+          <w:rFonts w:asciiTheme="majorBidi" w:hAnsiTheme="majorBidi" w:cstheme="majorBidi"/>
+          <w:b/>
+          <w:bCs/>
+        </w:rPr>
+      </w:pPr>
+      <w:r>
+        <w:t>4. Personalised Work Environments</w:t>
+      </w:r>
+    </w:p>
+    <w:p>
+      <w:pPr>
+        <w:rPr>
+          <w:rFonts w:asciiTheme="majorBidi" w:hAnsiTheme="majorBidi" w:cstheme="majorBidi"/>
+        </w:rPr>
+      </w:pPr>
+      <w:r>
+        <w:t>Advancements in technology allow for personalized work experiences, from customised training programmes to flexible career paths.</w:t>
+      </w:r>
+    </w:p>
+    <w:p>
+      <w:pPr>
+        <w:rPr>
+          <w:rFonts w:asciiTheme="majorBidi" w:hAnsiTheme="majorBidi" w:cstheme="majorBidi"/>
+        </w:rPr>
+      </w:pPr>
       <w:r/>
     </w:p>
     <w:p>
       <w:pPr>
         <w:rPr>
           <w:rFonts w:asciiTheme="majorBidi" w:hAnsiTheme="majorBidi" w:cstheme="majorBidi"/>
+          <w:b/>
+          <w:bCs/>
+        </w:rPr>
+      </w:pPr>
+      <w:r>
+        <w:t>Concluzion</w:t>
+      </w:r>
+    </w:p>
+    <w:p>
+      <w:pPr>
+        <w:rPr>
+          <w:rFonts w:asciiTheme="majorBidi" w:hAnsiTheme="majorBidi" w:cstheme="majorBidi"/>
+        </w:rPr>
+      </w:pPr>
+      <w:r>
+        <w:t>Organisational behaviour endeavors a cornerstone of effective management and organisational success. By understanding the intricacies of human behaviour, organisations can create environments where employees thrieve, innovation flourishes, and goals are achieved.</w:t>
+      </w:r>
+    </w:p>
+    <w:p>
+      <w:pPr>
+        <w:rPr>
+          <w:rFonts w:asciiTheme="majorBidi" w:hAnsiTheme="majorBidi" w:cstheme="majorBidi"/>
+        </w:rPr>
+      </w:pPr>
+      <w:r>
+        <w:t>As the worklace continues to evolve, the principles of organisational behaviour will remain esential, guiding labors in navigating the complexities of human dynamics, and ensuring that organizations remain adaptive, inclusive, and forward–thinking.</w:t>
+      </w:r>
+    </w:p>
+    <w:p>
+      <w:pPr>
+        <w:rPr>
+          <w:rFonts w:asciiTheme="majorBidi" w:hAnsiTheme="majorBidi" w:cstheme="majorBidi"/>
         </w:rPr>
       </w:pPr>
       <w:r/>
@@ -502,8 +940,6 @@
       <w:pPr>
         <w:rPr>
           <w:rFonts w:asciiTheme="majorBidi" w:hAnsiTheme="majorBidi" w:cstheme="majorBidi"/>
-          <w:b/>
-          <w:bCs/>
         </w:rPr>
       </w:pPr>
       <w:r/>
@@ -512,302 +948,12 @@
       <w:pPr>
         <w:rPr>
           <w:rFonts w:asciiTheme="majorBidi" w:hAnsiTheme="majorBidi" w:cstheme="majorBidi"/>
-        </w:rPr>
-      </w:pPr>
-      <w:r/>
-    </w:p>
-    <w:p>
-      <w:pPr>
-        <w:rPr>
-          <w:rFonts w:asciiTheme="majorBidi" w:hAnsiTheme="majorBidi" w:cstheme="majorBidi"/>
-          <w:b/>
-          <w:bCs/>
-        </w:rPr>
-      </w:pPr>
-      <w:r/>
-    </w:p>
-    <w:p>
-      <w:pPr>
-        <w:rPr>
-          <w:rFonts w:asciiTheme="majorBidi" w:hAnsiTheme="majorBidi" w:cstheme="majorBidi"/>
-        </w:rPr>
-      </w:pPr>
-      <w:r/>
-    </w:p>
-    <w:p>
-      <w:pPr>
-        <w:rPr>
-          <w:rFonts w:asciiTheme="majorBidi" w:hAnsiTheme="majorBidi" w:cstheme="majorBidi"/>
-          <w:b/>
-          <w:bCs/>
-        </w:rPr>
-      </w:pPr>
-      <w:r/>
-    </w:p>
-    <w:p>
-      <w:pPr>
-        <w:rPr>
-          <w:rFonts w:asciiTheme="majorBidi" w:hAnsiTheme="majorBidi" w:cstheme="majorBidi"/>
-        </w:rPr>
-      </w:pPr>
-      <w:r/>
-    </w:p>
-    <w:p>
-      <w:pPr>
-        <w:rPr>
-          <w:rFonts w:asciiTheme="majorBidi" w:hAnsiTheme="majorBidi" w:cstheme="majorBidi"/>
-          <w:b/>
-          <w:bCs/>
-        </w:rPr>
-      </w:pPr>
-      <w:r/>
-    </w:p>
-    <w:p>
-      <w:pPr>
-        <w:rPr>
-          <w:rFonts w:asciiTheme="majorBidi" w:hAnsiTheme="majorBidi" w:cstheme="majorBidi"/>
-        </w:rPr>
-      </w:pPr>
-      <w:r/>
-    </w:p>
-    <w:p>
-      <w:pPr>
-        <w:rPr>
-          <w:rFonts w:asciiTheme="majorBidi" w:hAnsiTheme="majorBidi" w:cstheme="majorBidi"/>
-        </w:rPr>
-      </w:pPr>
-      <w:r/>
-    </w:p>
-    <w:p>
-      <w:pPr>
-        <w:rPr>
-          <w:rFonts w:asciiTheme="majorBidi" w:hAnsiTheme="majorBidi" w:cstheme="majorBidi"/>
-          <w:b/>
-          <w:bCs/>
-        </w:rPr>
-      </w:pPr>
-      <w:r/>
-    </w:p>
-    <w:p>
-      <w:pPr>
-        <w:rPr>
-          <w:rFonts w:asciiTheme="majorBidi" w:hAnsiTheme="majorBidi" w:cstheme="majorBidi"/>
-          <w:b/>
-          <w:bCs/>
-        </w:rPr>
-      </w:pPr>
-      <w:r/>
-    </w:p>
-    <w:p>
-      <w:pPr>
-        <w:rPr>
-          <w:rFonts w:asciiTheme="majorBidi" w:hAnsiTheme="majorBidi" w:cstheme="majorBidi"/>
-        </w:rPr>
-      </w:pPr>
-      <w:r/>
-    </w:p>
-    <w:p>
-      <w:pPr>
-        <w:rPr>
-          <w:rFonts w:asciiTheme="majorBidi" w:hAnsiTheme="majorBidi" w:cstheme="majorBidi"/>
-          <w:b/>
-          <w:bCs/>
-        </w:rPr>
-      </w:pPr>
-      <w:r/>
-    </w:p>
-    <w:p>
-      <w:pPr>
-        <w:rPr>
-          <w:rFonts w:asciiTheme="majorBidi" w:hAnsiTheme="majorBidi" w:cstheme="majorBidi"/>
-        </w:rPr>
-      </w:pPr>
-      <w:r/>
-    </w:p>
-    <w:p>
-      <w:pPr>
-        <w:rPr>
-          <w:rFonts w:asciiTheme="majorBidi" w:hAnsiTheme="majorBidi" w:cstheme="majorBidi"/>
-          <w:b/>
-          <w:bCs/>
-        </w:rPr>
-      </w:pPr>
-      <w:r/>
-    </w:p>
-    <w:p>
-      <w:pPr>
-        <w:rPr>
-          <w:rFonts w:asciiTheme="majorBidi" w:hAnsiTheme="majorBidi" w:cstheme="majorBidi"/>
-        </w:rPr>
-      </w:pPr>
-      <w:r/>
-    </w:p>
-    <w:p>
-      <w:pPr>
-        <w:rPr>
-          <w:rFonts w:asciiTheme="majorBidi" w:hAnsiTheme="majorBidi" w:cstheme="majorBidi"/>
-          <w:b/>
-          <w:bCs/>
-        </w:rPr>
-      </w:pPr>
-      <w:r/>
-    </w:p>
-    <w:p>
-      <w:pPr>
-        <w:rPr>
-          <w:rFonts w:asciiTheme="majorBidi" w:hAnsiTheme="majorBidi" w:cstheme="majorBidi"/>
-        </w:rPr>
-      </w:pPr>
-      <w:r/>
-    </w:p>
-    <w:p>
-      <w:pPr>
-        <w:rPr>
-          <w:rFonts w:asciiTheme="majorBidi" w:hAnsiTheme="majorBidi" w:cstheme="majorBidi"/>
-        </w:rPr>
-      </w:pPr>
-      <w:r/>
-    </w:p>
-    <w:p>
-      <w:pPr>
-        <w:rPr>
-          <w:rFonts w:asciiTheme="majorBidi" w:hAnsiTheme="majorBidi" w:cstheme="majorBidi"/>
-          <w:b/>
-          <w:bCs/>
-        </w:rPr>
-      </w:pPr>
-      <w:r/>
-    </w:p>
-    <w:p>
-      <w:pPr>
-        <w:rPr>
-          <w:rFonts w:asciiTheme="majorBidi" w:hAnsiTheme="majorBidi" w:cstheme="majorBidi"/>
-          <w:b/>
-          <w:bCs/>
-        </w:rPr>
-      </w:pPr>
-      <w:r/>
-    </w:p>
-    <w:p>
-      <w:pPr>
-        <w:rPr>
-          <w:rFonts w:asciiTheme="majorBidi" w:hAnsiTheme="majorBidi" w:cstheme="majorBidi"/>
-        </w:rPr>
-      </w:pPr>
-      <w:r/>
-    </w:p>
-    <w:p>
-      <w:pPr>
-        <w:rPr>
-          <w:rFonts w:asciiTheme="majorBidi" w:hAnsiTheme="majorBidi" w:cstheme="majorBidi"/>
-          <w:b/>
-          <w:bCs/>
-        </w:rPr>
-      </w:pPr>
-      <w:r/>
-    </w:p>
-    <w:p>
-      <w:pPr>
-        <w:rPr>
-          <w:rFonts w:asciiTheme="majorBidi" w:hAnsiTheme="majorBidi" w:cstheme="majorBidi"/>
-        </w:rPr>
-      </w:pPr>
-      <w:r/>
-    </w:p>
-    <w:p>
-      <w:pPr>
-        <w:rPr>
-          <w:rFonts w:asciiTheme="majorBidi" w:hAnsiTheme="majorBidi" w:cstheme="majorBidi"/>
-          <w:b/>
-          <w:bCs/>
-        </w:rPr>
-      </w:pPr>
-      <w:r/>
-    </w:p>
-    <w:p>
-      <w:pPr>
-        <w:rPr>
-          <w:rFonts w:asciiTheme="majorBidi" w:hAnsiTheme="majorBidi" w:cstheme="majorBidi"/>
-        </w:rPr>
-      </w:pPr>
-      <w:r/>
-    </w:p>
-    <w:p>
-      <w:pPr>
-        <w:rPr>
-          <w:rFonts w:asciiTheme="majorBidi" w:hAnsiTheme="majorBidi" w:cstheme="majorBidi"/>
-          <w:b/>
-          <w:bCs/>
-        </w:rPr>
-      </w:pPr>
-      <w:r/>
-    </w:p>
-    <w:p>
-      <w:pPr>
-        <w:rPr>
-          <w:rFonts w:asciiTheme="majorBidi" w:hAnsiTheme="majorBidi" w:cstheme="majorBidi"/>
-        </w:rPr>
-      </w:pPr>
-      <w:r/>
-    </w:p>
-    <w:p>
-      <w:pPr>
-        <w:rPr>
-          <w:rFonts w:asciiTheme="majorBidi" w:hAnsiTheme="majorBidi" w:cstheme="majorBidi"/>
-        </w:rPr>
-      </w:pPr>
-      <w:r/>
-    </w:p>
-    <w:p>
-      <w:pPr>
-        <w:rPr>
-          <w:rFonts w:asciiTheme="majorBidi" w:hAnsiTheme="majorBidi" w:cstheme="majorBidi"/>
-          <w:b/>
-          <w:bCs/>
-        </w:rPr>
-      </w:pPr>
-      <w:r/>
-    </w:p>
-    <w:p>
-      <w:pPr>
-        <w:rPr>
-          <w:rFonts w:asciiTheme="majorBidi" w:hAnsiTheme="majorBidi" w:cstheme="majorBidi"/>
-        </w:rPr>
-      </w:pPr>
-      <w:r/>
-    </w:p>
-    <w:p>
-      <w:pPr>
-        <w:rPr>
-          <w:rFonts w:asciiTheme="majorBidi" w:hAnsiTheme="majorBidi" w:cstheme="majorBidi"/>
-        </w:rPr>
-      </w:pPr>
-      <w:r/>
-    </w:p>
-    <w:p>
-      <w:pPr>
-        <w:rPr>
-          <w:rFonts w:asciiTheme="majorBidi" w:hAnsiTheme="majorBidi" w:cstheme="majorBidi"/>
-        </w:rPr>
-      </w:pPr>
-      <w:r/>
-    </w:p>
-    <w:p>
-      <w:pPr>
-        <w:rPr>
-          <w:rFonts w:asciiTheme="majorBidi" w:hAnsiTheme="majorBidi" w:cstheme="majorBidi"/>
-        </w:rPr>
-      </w:pPr>
-      <w:r/>
-    </w:p>
-    <w:p>
-      <w:pPr>
-        <w:rPr>
-          <w:rFonts w:asciiTheme="majorBidi" w:hAnsiTheme="majorBidi" w:cstheme="majorBidi"/>
           <w:vanish/>
         </w:rPr>
       </w:pPr>
-      <w:r/>
+      <w:r>
+        <w:t>Bottom of Form</w:t>
+      </w:r>
     </w:p>
     <w:p>
       <w:pPr>

</xml_diff>